<commit_message>
Project guide file added.
</commit_message>
<xml_diff>
--- a/SpringMVCApplicationFlow/SpringMVCApplicationFlowProjectGuide.docx
+++ b/SpringMVCApplicationFlow/SpringMVCApplicationFlowProjectGuide.docx
@@ -5,113 +5,917 @@
     <w:p>
       <w:pPr>
         <w:shd w:val="clear" w:color="auto" w:fill="FFFFFF"/>
-        <w:spacing w:after="0" w:line="240" w:lineRule="auto"/>
-        <w:outlineLvl w:val="0"/>
-        <w:rPr>
-          <w:rFonts w:ascii="Segoe UI" w:eastAsia="Times New Roman" w:hAnsi="Segoe UI" w:cs="Segoe UI"/>
+        <w:spacing w:before="240" w:after="120" w:line="240" w:lineRule="auto"/>
+        <w:outlineLvl w:val="1"/>
+        <w:rPr>
+          <w:rFonts w:ascii="Open Sans" w:hAnsi="Open Sans" w:cs="Open Sans"/>
           <w:b/>
-          <w:bCs/>
-          <w:color w:val="212121"/>
-          <w:kern w:val="36"/>
-          <w:sz w:val="48"/>
-          <w:szCs w:val="48"/>
+          <w:color w:val="BA3925"/>
+          <w:spacing w:val="-2"/>
+          <w:sz w:val="24"/>
+          <w:szCs w:val="24"/>
+          <w:u w:val="single"/>
         </w:rPr>
       </w:pPr>
       <w:r>
         <w:rPr>
-          <w:rFonts w:ascii="Segoe UI" w:eastAsia="Times New Roman" w:hAnsi="Segoe UI" w:cs="Segoe UI"/>
+          <w:rFonts w:ascii="Open Sans" w:hAnsi="Open Sans" w:cs="Open Sans"/>
           <w:b/>
-          <w:bCs/>
-          <w:color w:val="212121"/>
-          <w:kern w:val="36"/>
-          <w:sz w:val="48"/>
-          <w:szCs w:val="48"/>
-        </w:rPr>
-        <w:t>Spring MVC: &lt;</w:t>
-      </w:r>
-      <w:proofErr w:type="spellStart"/>
-      <w:r>
-        <w:rPr>
-          <w:rFonts w:ascii="Segoe UI" w:eastAsia="Times New Roman" w:hAnsi="Segoe UI" w:cs="Segoe UI"/>
-          <w:b/>
-          <w:bCs/>
-          <w:color w:val="212121"/>
-          <w:kern w:val="36"/>
-          <w:sz w:val="48"/>
-          <w:szCs w:val="48"/>
-        </w:rPr>
-        <w:t>context:annotation-config</w:t>
-      </w:r>
-      <w:proofErr w:type="spellEnd"/>
-      <w:r>
-        <w:rPr>
-          <w:rFonts w:ascii="Segoe UI" w:eastAsia="Times New Roman" w:hAnsi="Segoe UI" w:cs="Segoe UI"/>
-          <w:b/>
-          <w:bCs/>
-          <w:color w:val="212121"/>
-          <w:kern w:val="36"/>
-          <w:sz w:val="48"/>
-          <w:szCs w:val="48"/>
-        </w:rPr>
-        <w:t xml:space="preserve">&gt; </w:t>
-      </w:r>
-      <w:proofErr w:type="spellStart"/>
-      <w:r>
-        <w:rPr>
-          <w:rFonts w:ascii="Segoe UI" w:eastAsia="Times New Roman" w:hAnsi="Segoe UI" w:cs="Segoe UI"/>
-          <w:b/>
-          <w:bCs/>
-          <w:color w:val="212121"/>
-          <w:kern w:val="36"/>
-          <w:sz w:val="48"/>
-          <w:szCs w:val="48"/>
-        </w:rPr>
-        <w:t>vs</w:t>
-      </w:r>
-      <w:proofErr w:type="spellEnd"/>
-      <w:r>
-        <w:rPr>
-          <w:rFonts w:ascii="Segoe UI" w:eastAsia="Times New Roman" w:hAnsi="Segoe UI" w:cs="Segoe UI"/>
-          <w:b/>
-          <w:bCs/>
-          <w:color w:val="212121"/>
-          <w:kern w:val="36"/>
-          <w:sz w:val="48"/>
-          <w:szCs w:val="48"/>
-        </w:rPr>
-        <w:t xml:space="preserve"> &lt;</w:t>
-      </w:r>
-      <w:proofErr w:type="spellStart"/>
-      <w:r>
-        <w:rPr>
-          <w:rFonts w:ascii="Segoe UI" w:eastAsia="Times New Roman" w:hAnsi="Segoe UI" w:cs="Segoe UI"/>
-          <w:b/>
-          <w:bCs/>
-          <w:color w:val="212121"/>
-          <w:kern w:val="36"/>
-          <w:sz w:val="48"/>
-          <w:szCs w:val="48"/>
-        </w:rPr>
-        <w:t>context:component</w:t>
-      </w:r>
-      <w:proofErr w:type="spellEnd"/>
-      <w:r>
-        <w:rPr>
-          <w:rFonts w:ascii="Segoe UI" w:eastAsia="Times New Roman" w:hAnsi="Segoe UI" w:cs="Segoe UI"/>
-          <w:b/>
-          <w:bCs/>
-          <w:color w:val="212121"/>
-          <w:kern w:val="36"/>
-          <w:sz w:val="48"/>
-          <w:szCs w:val="48"/>
-        </w:rPr>
-        <w:t>-scan&gt;</w:t>
+          <w:color w:val="BA3925"/>
+          <w:spacing w:val="-2"/>
+          <w:sz w:val="24"/>
+          <w:szCs w:val="24"/>
+          <w:u w:val="single"/>
+        </w:rPr>
+        <w:t>What this project does??</w:t>
       </w:r>
     </w:p>
     <w:p>
       <w:pPr>
-        <w:rPr>
-          <w:rFonts w:eastAsiaTheme="minorHAnsi"/>
+        <w:pStyle w:val="Heading1"/>
+        <w:shd w:val="clear" w:color="auto" w:fill="FFFFFF"/>
+        <w:spacing w:before="0" w:beforeAutospacing="0" w:after="0" w:afterAutospacing="0"/>
+        <w:rPr>
+          <w:rFonts w:ascii="Segoe UI" w:hAnsi="Segoe UI" w:cs="Segoe UI"/>
+          <w:color w:val="212121"/>
+        </w:rPr>
+      </w:pPr>
+      <w:r>
+        <w:rPr>
+          <w:rFonts w:ascii="Open Sans" w:hAnsi="Open Sans" w:cs="Open Sans"/>
+          <w:color w:val="BA3925"/>
+          <w:spacing w:val="-2"/>
+          <w:sz w:val="24"/>
+          <w:szCs w:val="24"/>
+        </w:rPr>
+        <w:t>Note that this is first</w:t>
+      </w:r>
+      <w:r>
+        <w:rPr>
+          <w:rFonts w:ascii="Open Sans" w:hAnsi="Open Sans" w:cs="Open Sans"/>
+          <w:color w:val="BA3925"/>
+          <w:spacing w:val="-2"/>
+          <w:sz w:val="24"/>
+          <w:szCs w:val="24"/>
+        </w:rPr>
+        <w:t xml:space="preserve"> project in the series of Spring MVC which explains </w:t>
+      </w:r>
+      <w:r>
+        <w:rPr>
+          <w:rFonts w:ascii="Open Sans" w:hAnsi="Open Sans" w:cs="Open Sans"/>
+          <w:color w:val="BA3925"/>
+          <w:spacing w:val="-2"/>
+          <w:sz w:val="24"/>
+          <w:szCs w:val="24"/>
+        </w:rPr>
+        <w:t xml:space="preserve"> difference between </w:t>
+      </w:r>
+      <w:r>
+        <w:rPr>
+          <w:rFonts w:ascii="Open Sans" w:eastAsiaTheme="minorEastAsia" w:hAnsi="Open Sans" w:cs="Open Sans"/>
+          <w:bCs w:val="0"/>
+          <w:color w:val="BA3925"/>
+          <w:spacing w:val="-2"/>
+          <w:kern w:val="0"/>
+          <w:sz w:val="24"/>
+          <w:szCs w:val="24"/>
+        </w:rPr>
+        <w:t>&lt;</w:t>
+      </w:r>
+      <w:proofErr w:type="spellStart"/>
+      <w:r>
+        <w:rPr>
+          <w:rFonts w:ascii="Open Sans" w:eastAsiaTheme="minorEastAsia" w:hAnsi="Open Sans" w:cs="Open Sans"/>
+          <w:bCs w:val="0"/>
+          <w:color w:val="BA3925"/>
+          <w:spacing w:val="-2"/>
+          <w:kern w:val="0"/>
+          <w:sz w:val="24"/>
+          <w:szCs w:val="24"/>
+        </w:rPr>
+        <w:t>context:annotation-config</w:t>
+      </w:r>
+      <w:proofErr w:type="spellEnd"/>
+      <w:r>
+        <w:rPr>
+          <w:rFonts w:ascii="Open Sans" w:eastAsiaTheme="minorEastAsia" w:hAnsi="Open Sans" w:cs="Open Sans"/>
+          <w:bCs w:val="0"/>
+          <w:color w:val="BA3925"/>
+          <w:spacing w:val="-2"/>
+          <w:kern w:val="0"/>
+          <w:sz w:val="24"/>
+          <w:szCs w:val="24"/>
+        </w:rPr>
+        <w:t xml:space="preserve">&gt;  and </w:t>
+      </w:r>
+      <w:r>
+        <w:rPr>
+          <w:rFonts w:ascii="Open Sans" w:eastAsiaTheme="minorEastAsia" w:hAnsi="Open Sans" w:cs="Open Sans"/>
+          <w:bCs w:val="0"/>
+          <w:color w:val="BA3925"/>
+          <w:spacing w:val="-2"/>
+          <w:kern w:val="0"/>
+          <w:sz w:val="24"/>
+          <w:szCs w:val="24"/>
+        </w:rPr>
+        <w:t xml:space="preserve"> &lt;</w:t>
+      </w:r>
+      <w:proofErr w:type="spellStart"/>
+      <w:r>
+        <w:rPr>
+          <w:rFonts w:ascii="Open Sans" w:eastAsiaTheme="minorEastAsia" w:hAnsi="Open Sans" w:cs="Open Sans"/>
+          <w:bCs w:val="0"/>
+          <w:color w:val="BA3925"/>
+          <w:spacing w:val="-2"/>
+          <w:kern w:val="0"/>
+          <w:sz w:val="24"/>
+          <w:szCs w:val="24"/>
+        </w:rPr>
+        <w:t>context:component</w:t>
+      </w:r>
+      <w:proofErr w:type="spellEnd"/>
+      <w:r>
+        <w:rPr>
+          <w:rFonts w:ascii="Open Sans" w:eastAsiaTheme="minorEastAsia" w:hAnsi="Open Sans" w:cs="Open Sans"/>
+          <w:bCs w:val="0"/>
+          <w:color w:val="BA3925"/>
+          <w:spacing w:val="-2"/>
+          <w:kern w:val="0"/>
+          <w:sz w:val="24"/>
+          <w:szCs w:val="24"/>
+        </w:rPr>
+        <w:t>-scan&gt;</w:t>
+      </w:r>
+      <w:r>
+        <w:rPr>
+          <w:rFonts w:ascii="Open Sans" w:eastAsiaTheme="minorEastAsia" w:hAnsi="Open Sans" w:cs="Open Sans"/>
+          <w:bCs w:val="0"/>
+          <w:color w:val="BA3925"/>
+          <w:spacing w:val="-2"/>
+          <w:kern w:val="0"/>
+          <w:sz w:val="24"/>
+          <w:szCs w:val="24"/>
+        </w:rPr>
+        <w:t xml:space="preserve"> in Spring configuration file.</w:t>
+      </w:r>
+      <w:r>
+        <w:rPr>
+          <w:rFonts w:ascii="Open Sans" w:eastAsiaTheme="minorEastAsia" w:hAnsi="Open Sans" w:cs="Open Sans"/>
+          <w:bCs w:val="0"/>
+          <w:color w:val="BA3925"/>
+          <w:spacing w:val="-2"/>
+          <w:kern w:val="0"/>
+          <w:sz w:val="24"/>
+          <w:szCs w:val="24"/>
+        </w:rPr>
+        <w:t xml:space="preserve"> How these tags plays role in initializing the beans in the Spring configuration file.</w:t>
+      </w:r>
+    </w:p>
+    <w:p>
+      <w:pPr>
+        <w:shd w:val="clear" w:color="auto" w:fill="FFFFFF"/>
+        <w:spacing w:before="240" w:after="120" w:line="240" w:lineRule="auto"/>
+        <w:outlineLvl w:val="1"/>
+        <w:rPr>
+          <w:rFonts w:ascii="Open Sans" w:hAnsi="Open Sans" w:cs="Open Sans"/>
+          <w:color w:val="BA3925"/>
+          <w:spacing w:val="-2"/>
+          <w:sz w:val="24"/>
+          <w:szCs w:val="24"/>
+        </w:rPr>
+      </w:pPr>
+      <w:r>
+        <w:rPr>
+          <w:rFonts w:ascii="Open Sans" w:hAnsi="Open Sans" w:cs="Open Sans"/>
+          <w:color w:val="BA3925"/>
+          <w:spacing w:val="-2"/>
+          <w:sz w:val="24"/>
+          <w:szCs w:val="24"/>
+        </w:rPr>
+        <w:t>It does not contains any web related operations, it explains functionality of 'spring-servlet.xml' in Spring MVC context.</w:t>
+      </w:r>
+    </w:p>
+    <w:p>
+      <w:pPr>
+        <w:shd w:val="clear" w:color="auto" w:fill="FFFFFF"/>
+        <w:spacing w:before="240" w:after="120" w:line="240" w:lineRule="auto"/>
+        <w:outlineLvl w:val="1"/>
+        <w:rPr>
+          <w:rFonts w:ascii="Open Sans" w:hAnsi="Open Sans" w:cs="Open Sans"/>
+          <w:color w:val="BA3925"/>
+          <w:spacing w:val="-2"/>
+          <w:sz w:val="24"/>
+          <w:szCs w:val="24"/>
+        </w:rPr>
+      </w:pPr>
+      <w:r>
+        <w:rPr>
+          <w:rFonts w:ascii="Open Sans" w:hAnsi="Open Sans" w:cs="Open Sans"/>
+          <w:color w:val="BA3925"/>
+          <w:spacing w:val="-2"/>
+          <w:sz w:val="24"/>
+          <w:szCs w:val="24"/>
+        </w:rPr>
+        <w:t xml:space="preserve">This is web based maven project. </w:t>
+      </w:r>
+    </w:p>
+    <w:p>
+      <w:pPr>
+        <w:shd w:val="clear" w:color="auto" w:fill="FFFFFF"/>
+        <w:spacing w:before="240" w:after="120" w:line="240" w:lineRule="auto"/>
+        <w:outlineLvl w:val="1"/>
+        <w:rPr>
+          <w:rFonts w:ascii="Open Sans" w:hAnsi="Open Sans" w:cs="Open Sans"/>
+          <w:b/>
+          <w:color w:val="BA3925"/>
+          <w:spacing w:val="-2"/>
+          <w:sz w:val="24"/>
+          <w:szCs w:val="24"/>
+          <w:u w:val="single"/>
+        </w:rPr>
+      </w:pPr>
+      <w:r>
+        <w:rPr>
+          <w:rFonts w:ascii="Open Sans" w:hAnsi="Open Sans" w:cs="Open Sans"/>
+          <w:b/>
+          <w:color w:val="BA3925"/>
+          <w:spacing w:val="-2"/>
+          <w:sz w:val="24"/>
+          <w:szCs w:val="24"/>
+          <w:u w:val="single"/>
+        </w:rPr>
+        <w:t xml:space="preserve">Note that this is xml based spring project. We </w:t>
+      </w:r>
+      <w:r>
+        <w:rPr>
+          <w:rFonts w:ascii="Open Sans" w:hAnsi="Open Sans" w:cs="Open Sans"/>
+          <w:b/>
+          <w:color w:val="BA3925"/>
+          <w:spacing w:val="-2"/>
+          <w:sz w:val="24"/>
+          <w:szCs w:val="24"/>
+          <w:u w:val="single"/>
+        </w:rPr>
+        <w:t xml:space="preserve">have web </w:t>
+      </w:r>
+      <w:proofErr w:type="spellStart"/>
+      <w:r>
+        <w:rPr>
+          <w:rFonts w:ascii="Open Sans" w:hAnsi="Open Sans" w:cs="Open Sans"/>
+          <w:b/>
+          <w:color w:val="BA3925"/>
+          <w:spacing w:val="-2"/>
+          <w:sz w:val="24"/>
+          <w:szCs w:val="24"/>
+          <w:u w:val="single"/>
+        </w:rPr>
+        <w:t>config</w:t>
+      </w:r>
+      <w:proofErr w:type="spellEnd"/>
+      <w:r>
+        <w:rPr>
+          <w:rFonts w:ascii="Open Sans" w:hAnsi="Open Sans" w:cs="Open Sans"/>
+          <w:b/>
+          <w:color w:val="BA3925"/>
+          <w:spacing w:val="-2"/>
+          <w:sz w:val="24"/>
+          <w:szCs w:val="24"/>
+          <w:u w:val="single"/>
+        </w:rPr>
+        <w:t xml:space="preserve"> file web.xml and</w:t>
+      </w:r>
+      <w:r>
+        <w:rPr>
+          <w:rFonts w:ascii="Open Sans" w:hAnsi="Open Sans" w:cs="Open Sans"/>
+          <w:b/>
+          <w:color w:val="BA3925"/>
+          <w:spacing w:val="-2"/>
+          <w:sz w:val="24"/>
+          <w:szCs w:val="24"/>
+          <w:u w:val="single"/>
+        </w:rPr>
+        <w:t xml:space="preserve"> spring configuration file spring-servlet.xml. (Location of these files are shown in screen shot of project structure below.)</w:t>
+      </w:r>
+    </w:p>
+    <w:p>
+      <w:pPr>
+        <w:pStyle w:val="Heading1"/>
+        <w:shd w:val="clear" w:color="auto" w:fill="FFFFFF"/>
+        <w:spacing w:before="0" w:beforeAutospacing="0" w:after="0" w:afterAutospacing="0"/>
+        <w:rPr>
+          <w:rFonts w:ascii="Open Sans" w:hAnsi="Open Sans" w:cs="Open Sans"/>
+          <w:b w:val="0"/>
+          <w:color w:val="BA3925"/>
+          <w:spacing w:val="-2"/>
+          <w:sz w:val="24"/>
+          <w:szCs w:val="24"/>
+          <w:u w:val="single"/>
+        </w:rPr>
+      </w:pPr>
+      <w:r>
+        <w:rPr>
+          <w:rFonts w:ascii="Open Sans" w:hAnsi="Open Sans" w:cs="Open Sans"/>
+          <w:color w:val="BA3925"/>
+          <w:spacing w:val="-2"/>
+          <w:sz w:val="24"/>
+          <w:szCs w:val="24"/>
+          <w:u w:val="single"/>
+        </w:rPr>
+        <w:t>IMP</w:t>
+      </w:r>
+      <w:r>
+        <w:rPr>
+          <w:rFonts w:ascii="Open Sans" w:hAnsi="Open Sans" w:cs="Open Sans"/>
+          <w:b w:val="0"/>
+          <w:color w:val="BA3925"/>
+          <w:spacing w:val="-2"/>
+          <w:sz w:val="24"/>
+          <w:szCs w:val="24"/>
+        </w:rPr>
+        <w:t xml:space="preserve">:- </w:t>
+      </w:r>
+      <w:r>
+        <w:rPr>
+          <w:rFonts w:ascii="Open Sans" w:hAnsi="Open Sans" w:cs="Open Sans"/>
+          <w:b w:val="0"/>
+          <w:color w:val="BA3925"/>
+          <w:spacing w:val="-2"/>
+          <w:sz w:val="24"/>
+          <w:szCs w:val="24"/>
+        </w:rPr>
+        <w:t xml:space="preserve">We can run this project as standalone application also (and we recommend that way as this project focuses on the initialization of beans in spring </w:t>
+      </w:r>
+      <w:proofErr w:type="spellStart"/>
+      <w:r>
+        <w:rPr>
+          <w:rFonts w:ascii="Open Sans" w:hAnsi="Open Sans" w:cs="Open Sans"/>
+          <w:b w:val="0"/>
+          <w:color w:val="BA3925"/>
+          <w:spacing w:val="-2"/>
+          <w:sz w:val="24"/>
+          <w:szCs w:val="24"/>
+        </w:rPr>
+        <w:t>config</w:t>
+      </w:r>
+      <w:proofErr w:type="spellEnd"/>
+      <w:r>
+        <w:rPr>
+          <w:rFonts w:ascii="Open Sans" w:hAnsi="Open Sans" w:cs="Open Sans"/>
+          <w:b w:val="0"/>
+          <w:color w:val="BA3925"/>
+          <w:spacing w:val="-2"/>
+          <w:sz w:val="24"/>
+          <w:szCs w:val="24"/>
+        </w:rPr>
+        <w:t xml:space="preserve"> file with or without or combining tags &lt;</w:t>
+      </w:r>
+      <w:proofErr w:type="spellStart"/>
+      <w:r>
+        <w:rPr>
+          <w:rFonts w:ascii="Open Sans" w:hAnsi="Open Sans" w:cs="Open Sans"/>
+          <w:b w:val="0"/>
+          <w:color w:val="BA3925"/>
+          <w:spacing w:val="-2"/>
+          <w:sz w:val="24"/>
+          <w:szCs w:val="24"/>
+        </w:rPr>
+        <w:t>context:annotation-config</w:t>
+      </w:r>
+      <w:proofErr w:type="spellEnd"/>
+      <w:r>
+        <w:rPr>
+          <w:rFonts w:ascii="Open Sans" w:hAnsi="Open Sans" w:cs="Open Sans"/>
+          <w:b w:val="0"/>
+          <w:color w:val="BA3925"/>
+          <w:spacing w:val="-2"/>
+          <w:sz w:val="24"/>
+          <w:szCs w:val="24"/>
+        </w:rPr>
+        <w:t>&gt; and &lt;</w:t>
+      </w:r>
+      <w:proofErr w:type="spellStart"/>
+      <w:r>
+        <w:rPr>
+          <w:rFonts w:ascii="Open Sans" w:hAnsi="Open Sans" w:cs="Open Sans"/>
+          <w:b w:val="0"/>
+          <w:color w:val="BA3925"/>
+          <w:spacing w:val="-2"/>
+          <w:sz w:val="24"/>
+          <w:szCs w:val="24"/>
+        </w:rPr>
+        <w:t>context:component</w:t>
+      </w:r>
+      <w:proofErr w:type="spellEnd"/>
+      <w:r>
+        <w:rPr>
+          <w:rFonts w:ascii="Open Sans" w:hAnsi="Open Sans" w:cs="Open Sans"/>
+          <w:b w:val="0"/>
+          <w:color w:val="BA3925"/>
+          <w:spacing w:val="-2"/>
+          <w:sz w:val="24"/>
+          <w:szCs w:val="24"/>
+        </w:rPr>
+        <w:t xml:space="preserve">-scan&gt;. </w:t>
+      </w:r>
+      <w:r>
+        <w:rPr>
+          <w:rFonts w:ascii="Open Sans" w:hAnsi="Open Sans" w:cs="Open Sans"/>
+          <w:color w:val="BA3925"/>
+          <w:spacing w:val="-2"/>
+          <w:sz w:val="24"/>
+          <w:szCs w:val="24"/>
+        </w:rPr>
+        <w:t>For this purpose there is duplication of spring-servlet.xml file i.e. in resources folder for standalone application and in WEB-INF folder for web application.</w:t>
+      </w:r>
+    </w:p>
+    <w:p>
+      <w:pPr>
+        <w:shd w:val="clear" w:color="auto" w:fill="FFFFFF"/>
+        <w:spacing w:before="240" w:after="120" w:line="240" w:lineRule="auto"/>
+        <w:outlineLvl w:val="1"/>
+        <w:rPr>
+          <w:rFonts w:ascii="Open Sans" w:hAnsi="Open Sans" w:cs="Open Sans"/>
+          <w:b/>
+          <w:color w:val="BA3925"/>
+          <w:spacing w:val="-2"/>
+          <w:sz w:val="24"/>
+          <w:szCs w:val="24"/>
+          <w:u w:val="single"/>
+        </w:rPr>
+      </w:pPr>
+      <w:r>
+        <w:rPr>
+          <w:rFonts w:ascii="Open Sans" w:hAnsi="Open Sans" w:cs="Open Sans"/>
+          <w:b/>
+          <w:color w:val="BA3925"/>
+          <w:spacing w:val="-2"/>
+          <w:sz w:val="24"/>
+          <w:szCs w:val="24"/>
+          <w:u w:val="single"/>
+        </w:rPr>
+        <w:t xml:space="preserve">Now to run this project as standalone first refer the file spring-servlet.xml in resources folder, uncomment lines in Type 1 to 6 one by one and comment all other as noted in that file and thereby execute file </w:t>
+      </w:r>
+      <w:proofErr w:type="spellStart"/>
+      <w:r>
+        <w:rPr>
+          <w:rFonts w:ascii="Open Sans" w:hAnsi="Open Sans" w:cs="Open Sans"/>
+          <w:b/>
+          <w:color w:val="BA3925"/>
+          <w:spacing w:val="-2"/>
+          <w:sz w:val="24"/>
+          <w:szCs w:val="24"/>
+          <w:u w:val="single"/>
+        </w:rPr>
+        <w:t>main.BeanDemo.java</w:t>
+      </w:r>
+      <w:proofErr w:type="spellEnd"/>
+      <w:r>
+        <w:rPr>
+          <w:rFonts w:ascii="Open Sans" w:hAnsi="Open Sans" w:cs="Open Sans"/>
+          <w:b/>
+          <w:color w:val="BA3925"/>
+          <w:spacing w:val="-2"/>
+          <w:sz w:val="24"/>
+          <w:szCs w:val="24"/>
+          <w:u w:val="single"/>
+        </w:rPr>
+        <w:t xml:space="preserve"> and thus study the output. Explanation for this output is also given in that file and in this file also(in the functioning part).</w:t>
+      </w:r>
+    </w:p>
+    <w:p>
+      <w:pPr>
+        <w:shd w:val="clear" w:color="auto" w:fill="FFFFFF"/>
+        <w:spacing w:before="240" w:after="120" w:line="240" w:lineRule="auto"/>
+        <w:outlineLvl w:val="1"/>
+        <w:rPr>
+          <w:rFonts w:ascii="Open Sans" w:hAnsi="Open Sans" w:cs="Open Sans"/>
+          <w:b/>
+          <w:color w:val="BA3925"/>
+          <w:spacing w:val="-2"/>
+          <w:sz w:val="24"/>
+          <w:szCs w:val="24"/>
+          <w:u w:val="single"/>
+        </w:rPr>
+      </w:pPr>
+      <w:r>
+        <w:rPr>
+          <w:rFonts w:ascii="Open Sans" w:hAnsi="Open Sans" w:cs="Open Sans"/>
+          <w:b/>
+          <w:color w:val="BA3925"/>
+          <w:spacing w:val="-2"/>
+          <w:sz w:val="24"/>
+          <w:szCs w:val="24"/>
+          <w:u w:val="single"/>
+        </w:rPr>
+        <w:t>If you wants to study the functionality in web application context please make above said changes in file spring-servlet.xml in WEB-INF folder and run</w:t>
+      </w:r>
+      <w:r>
+        <w:rPr>
+          <w:rFonts w:ascii="Open Sans" w:hAnsi="Open Sans" w:cs="Open Sans"/>
+          <w:b/>
+          <w:color w:val="BA3925"/>
+          <w:spacing w:val="-2"/>
+          <w:sz w:val="24"/>
+          <w:szCs w:val="24"/>
+          <w:u w:val="single"/>
+        </w:rPr>
+        <w:t xml:space="preserve"> </w:t>
+      </w:r>
+      <w:r>
+        <w:rPr>
+          <w:rFonts w:ascii="Open Sans" w:hAnsi="Open Sans" w:cs="Open Sans"/>
+          <w:b/>
+          <w:color w:val="BA3925"/>
+          <w:spacing w:val="-2"/>
+          <w:sz w:val="24"/>
+          <w:szCs w:val="24"/>
+          <w:u w:val="single"/>
+        </w:rPr>
+        <w:t>the ap</w:t>
+      </w:r>
+      <w:r>
+        <w:rPr>
+          <w:rFonts w:ascii="Open Sans" w:hAnsi="Open Sans" w:cs="Open Sans"/>
+          <w:b/>
+          <w:color w:val="BA3925"/>
+          <w:spacing w:val="-2"/>
+          <w:sz w:val="24"/>
+          <w:szCs w:val="24"/>
+          <w:u w:val="single"/>
+        </w:rPr>
+        <w:t>plication on server. You can see</w:t>
+      </w:r>
+      <w:r>
+        <w:rPr>
+          <w:rFonts w:ascii="Open Sans" w:hAnsi="Open Sans" w:cs="Open Sans"/>
+          <w:b/>
+          <w:color w:val="BA3925"/>
+          <w:spacing w:val="-2"/>
+          <w:sz w:val="24"/>
+          <w:szCs w:val="24"/>
+          <w:u w:val="single"/>
+        </w:rPr>
+        <w:t xml:space="preserve"> the output in the console.</w:t>
+      </w:r>
+    </w:p>
+    <w:p>
+      <w:pPr>
+        <w:shd w:val="clear" w:color="auto" w:fill="FFFFFF"/>
+        <w:spacing w:before="240" w:after="120" w:line="240" w:lineRule="auto"/>
+        <w:outlineLvl w:val="1"/>
+        <w:rPr>
+          <w:rFonts w:ascii="Open Sans" w:hAnsi="Open Sans" w:cs="Open Sans"/>
+          <w:b/>
+          <w:color w:val="BA3925"/>
+          <w:spacing w:val="-2"/>
+          <w:sz w:val="24"/>
+          <w:szCs w:val="24"/>
+          <w:u w:val="single"/>
+        </w:rPr>
+      </w:pPr>
+      <w:r>
+        <w:rPr>
+          <w:rFonts w:ascii="Open Sans" w:hAnsi="Open Sans" w:cs="Open Sans"/>
+          <w:b/>
+          <w:color w:val="BA3925"/>
+          <w:spacing w:val="-2"/>
+          <w:sz w:val="24"/>
+          <w:szCs w:val="24"/>
+          <w:u w:val="single"/>
+        </w:rPr>
+        <w:t xml:space="preserve">Detail explanation of this project is given in functioning section. </w:t>
+      </w:r>
+    </w:p>
+    <w:p>
+      <w:pPr>
+        <w:shd w:val="clear" w:color="auto" w:fill="FFFFFF"/>
+        <w:spacing w:before="240" w:after="120" w:line="240" w:lineRule="auto"/>
+        <w:outlineLvl w:val="1"/>
+        <w:rPr>
+          <w:rFonts w:ascii="Open Sans" w:hAnsi="Open Sans" w:cs="Open Sans"/>
+          <w:b/>
+          <w:color w:val="BA3925"/>
+          <w:spacing w:val="-2"/>
+          <w:sz w:val="24"/>
+          <w:szCs w:val="24"/>
+          <w:u w:val="single"/>
+        </w:rPr>
+      </w:pPr>
+    </w:p>
+    <w:p>
+      <w:pPr>
+        <w:shd w:val="clear" w:color="auto" w:fill="FFFFFF"/>
+        <w:spacing w:before="240" w:after="120" w:line="240" w:lineRule="auto"/>
+        <w:outlineLvl w:val="1"/>
+        <w:rPr>
+          <w:rFonts w:ascii="Open Sans" w:hAnsi="Open Sans" w:cs="Open Sans"/>
+          <w:b/>
+          <w:color w:val="BA3925"/>
+          <w:spacing w:val="-2"/>
+          <w:sz w:val="24"/>
+          <w:szCs w:val="24"/>
+          <w:u w:val="single"/>
+        </w:rPr>
+      </w:pPr>
+    </w:p>
+    <w:p>
+      <w:pPr>
+        <w:shd w:val="clear" w:color="auto" w:fill="FFFFFF"/>
+        <w:spacing w:before="240" w:after="120" w:line="240" w:lineRule="auto"/>
+        <w:outlineLvl w:val="1"/>
+        <w:rPr>
+          <w:rFonts w:ascii="Open Sans" w:hAnsi="Open Sans" w:cs="Open Sans"/>
+          <w:b/>
+          <w:color w:val="BA3925"/>
+          <w:spacing w:val="-2"/>
+          <w:sz w:val="24"/>
+          <w:szCs w:val="24"/>
+          <w:u w:val="single"/>
+        </w:rPr>
+      </w:pPr>
+    </w:p>
+    <w:p>
+      <w:pPr>
+        <w:shd w:val="clear" w:color="auto" w:fill="FFFFFF"/>
+        <w:spacing w:before="240" w:after="120" w:line="240" w:lineRule="auto"/>
+        <w:outlineLvl w:val="1"/>
+        <w:rPr>
+          <w:rFonts w:ascii="Open Sans" w:hAnsi="Open Sans" w:cs="Open Sans"/>
+          <w:b/>
+          <w:color w:val="BA3925"/>
+          <w:spacing w:val="-2"/>
+          <w:sz w:val="24"/>
+          <w:szCs w:val="24"/>
+          <w:u w:val="single"/>
+        </w:rPr>
+      </w:pPr>
+    </w:p>
+    <w:p>
+      <w:pPr>
+        <w:shd w:val="clear" w:color="auto" w:fill="FFFFFF"/>
+        <w:spacing w:before="240" w:after="120" w:line="240" w:lineRule="auto"/>
+        <w:outlineLvl w:val="1"/>
+        <w:rPr>
+          <w:rFonts w:ascii="Open Sans" w:hAnsi="Open Sans" w:cs="Open Sans"/>
+          <w:b/>
+          <w:color w:val="BA3925"/>
+          <w:spacing w:val="-2"/>
+          <w:sz w:val="24"/>
+          <w:szCs w:val="24"/>
+          <w:u w:val="single"/>
+        </w:rPr>
+      </w:pPr>
+    </w:p>
+    <w:p>
+      <w:pPr>
+        <w:shd w:val="clear" w:color="auto" w:fill="FFFFFF"/>
+        <w:spacing w:before="240" w:after="120" w:line="240" w:lineRule="auto"/>
+        <w:outlineLvl w:val="1"/>
+        <w:rPr>
+          <w:rFonts w:ascii="Open Sans" w:hAnsi="Open Sans" w:cs="Open Sans"/>
+          <w:b/>
+          <w:color w:val="BA3925"/>
+          <w:spacing w:val="-2"/>
+          <w:sz w:val="24"/>
+          <w:szCs w:val="24"/>
+          <w:u w:val="single"/>
+        </w:rPr>
+      </w:pPr>
+    </w:p>
+    <w:p>
+      <w:pPr>
+        <w:shd w:val="clear" w:color="auto" w:fill="FFFFFF"/>
+        <w:spacing w:before="240" w:after="120" w:line="240" w:lineRule="auto"/>
+        <w:outlineLvl w:val="1"/>
+        <w:rPr>
+          <w:rFonts w:ascii="Open Sans" w:hAnsi="Open Sans" w:cs="Open Sans"/>
+          <w:b/>
+          <w:color w:val="BA3925"/>
+          <w:spacing w:val="-2"/>
+          <w:sz w:val="24"/>
+          <w:szCs w:val="24"/>
+          <w:u w:val="single"/>
+        </w:rPr>
+      </w:pPr>
+      <w:r>
+        <w:rPr>
+          <w:rFonts w:ascii="Open Sans" w:hAnsi="Open Sans" w:cs="Open Sans"/>
+          <w:b/>
+          <w:color w:val="BA3925"/>
+          <w:spacing w:val="-2"/>
+          <w:sz w:val="24"/>
+          <w:szCs w:val="24"/>
+          <w:u w:val="single"/>
+        </w:rPr>
+        <w:t>Screen shot of project structure:</w:t>
+      </w:r>
+    </w:p>
+    <w:p>
+      <w:pPr>
+        <w:shd w:val="clear" w:color="auto" w:fill="FFFFFF"/>
+        <w:spacing w:before="240" w:after="120" w:line="240" w:lineRule="auto"/>
+        <w:outlineLvl w:val="1"/>
+        <w:rPr>
+          <w:rFonts w:ascii="Open Sans" w:hAnsi="Open Sans" w:cs="Open Sans"/>
+          <w:b/>
+          <w:color w:val="BA3925"/>
+          <w:spacing w:val="-2"/>
+          <w:sz w:val="24"/>
+          <w:szCs w:val="24"/>
+          <w:u w:val="single"/>
+        </w:rPr>
+      </w:pPr>
+      <w:r>
+        <w:rPr>
+          <w:rFonts w:ascii="Open Sans" w:hAnsi="Open Sans" w:cs="Open Sans"/>
+          <w:b/>
+          <w:noProof/>
+          <w:color w:val="BA3925"/>
+          <w:spacing w:val="-2"/>
+          <w:sz w:val="24"/>
+          <w:szCs w:val="24"/>
+          <w:u w:val="single"/>
+        </w:rPr>
+        <w:drawing>
+          <wp:inline distT="0" distB="0" distL="0" distR="0">
+            <wp:extent cx="3933825" cy="5334000"/>
+            <wp:effectExtent l="19050" t="0" r="9525" b="0"/>
+            <wp:docPr id="2" name="Picture 1"/>
+            <wp:cNvGraphicFramePr>
+              <a:graphicFrameLocks xmlns:a="http://schemas.openxmlformats.org/drawingml/2006/main" noChangeAspect="1"/>
+            </wp:cNvGraphicFramePr>
+            <a:graphic xmlns:a="http://schemas.openxmlformats.org/drawingml/2006/main">
+              <a:graphicData uri="http://schemas.openxmlformats.org/drawingml/2006/picture">
+                <pic:pic xmlns:pic="http://schemas.openxmlformats.org/drawingml/2006/picture">
+                  <pic:nvPicPr>
+                    <pic:cNvPr id="0" name="Picture 1"/>
+                    <pic:cNvPicPr>
+                      <a:picLocks noChangeAspect="1" noChangeArrowheads="1"/>
+                    </pic:cNvPicPr>
+                  </pic:nvPicPr>
+                  <pic:blipFill>
+                    <a:blip r:embed="rId4"/>
+                    <a:srcRect/>
+                    <a:stretch>
+                      <a:fillRect/>
+                    </a:stretch>
+                  </pic:blipFill>
+                  <pic:spPr bwMode="auto">
+                    <a:xfrm>
+                      <a:off x="0" y="0"/>
+                      <a:ext cx="3933825" cy="5334000"/>
+                    </a:xfrm>
+                    <a:prstGeom prst="rect">
+                      <a:avLst/>
+                    </a:prstGeom>
+                    <a:noFill/>
+                    <a:ln w="9525">
+                      <a:noFill/>
+                      <a:miter lim="800000"/>
+                      <a:headEnd/>
+                      <a:tailEnd/>
+                    </a:ln>
+                  </pic:spPr>
+                </pic:pic>
+              </a:graphicData>
+            </a:graphic>
+          </wp:inline>
+        </w:drawing>
+      </w:r>
+    </w:p>
+    <w:p>
+      <w:pPr>
+        <w:shd w:val="clear" w:color="auto" w:fill="FFFFFF"/>
+        <w:spacing w:before="240" w:after="120" w:line="240" w:lineRule="auto"/>
+        <w:outlineLvl w:val="1"/>
+        <w:rPr>
+          <w:rFonts w:ascii="Open Sans" w:hAnsi="Open Sans" w:cs="Open Sans"/>
+          <w:b/>
+          <w:color w:val="BA3925"/>
+          <w:spacing w:val="-2"/>
+          <w:sz w:val="24"/>
+          <w:szCs w:val="24"/>
+        </w:rPr>
+      </w:pPr>
+      <w:r>
+        <w:rPr>
+          <w:rFonts w:ascii="Open Sans" w:hAnsi="Open Sans" w:cs="Open Sans"/>
+          <w:b/>
+          <w:color w:val="BA3925"/>
+          <w:spacing w:val="-2"/>
+          <w:sz w:val="24"/>
+          <w:szCs w:val="24"/>
+        </w:rPr>
+        <w:t>Steps to create project:-</w:t>
+      </w:r>
+    </w:p>
+    <w:p>
+      <w:pPr>
+        <w:shd w:val="clear" w:color="auto" w:fill="FFFFFF"/>
+        <w:spacing w:before="240" w:after="120" w:line="240" w:lineRule="auto"/>
+        <w:outlineLvl w:val="1"/>
+        <w:rPr>
+          <w:rFonts w:ascii="Open Sans" w:hAnsi="Open Sans" w:cs="Open Sans"/>
+          <w:color w:val="BA3925"/>
+          <w:spacing w:val="-2"/>
+          <w:sz w:val="24"/>
+          <w:szCs w:val="24"/>
+        </w:rPr>
+      </w:pPr>
+      <w:r>
+        <w:rPr>
+          <w:rFonts w:ascii="Open Sans" w:hAnsi="Open Sans" w:cs="Open Sans"/>
+          <w:color w:val="BA3925"/>
+          <w:spacing w:val="-2"/>
+          <w:sz w:val="24"/>
+          <w:szCs w:val="24"/>
+        </w:rPr>
+        <w:t xml:space="preserve">1. This is web based maven project. Create </w:t>
+      </w:r>
+      <w:proofErr w:type="spellStart"/>
+      <w:r>
+        <w:rPr>
+          <w:rFonts w:ascii="Open Sans" w:hAnsi="Open Sans" w:cs="Open Sans"/>
+          <w:color w:val="BA3925"/>
+          <w:spacing w:val="-2"/>
+          <w:sz w:val="24"/>
+          <w:szCs w:val="24"/>
+        </w:rPr>
+        <w:t>webapp</w:t>
+      </w:r>
+      <w:proofErr w:type="spellEnd"/>
+      <w:r>
+        <w:rPr>
+          <w:rFonts w:ascii="Open Sans" w:hAnsi="Open Sans" w:cs="Open Sans"/>
+          <w:color w:val="BA3925"/>
+          <w:spacing w:val="-2"/>
+          <w:sz w:val="24"/>
+          <w:szCs w:val="24"/>
+        </w:rPr>
+        <w:t xml:space="preserve"> maven project. Please refer the file 'CreateWebBasedMavenProjectInEclipse.docx' in this project to know more about creation of web based maven project.</w:t>
+      </w:r>
+    </w:p>
+    <w:p>
+      <w:pPr>
+        <w:shd w:val="clear" w:color="auto" w:fill="FFFFFF"/>
+        <w:spacing w:before="240" w:after="120" w:line="240" w:lineRule="auto"/>
+        <w:outlineLvl w:val="1"/>
+        <w:rPr>
+          <w:rFonts w:ascii="Open Sans" w:hAnsi="Open Sans" w:cs="Open Sans"/>
+          <w:color w:val="BA3925"/>
+          <w:spacing w:val="-2"/>
+          <w:sz w:val="24"/>
+          <w:szCs w:val="24"/>
+        </w:rPr>
+      </w:pPr>
+      <w:r>
+        <w:rPr>
+          <w:rFonts w:ascii="Open Sans" w:hAnsi="Open Sans" w:cs="Open Sans"/>
+          <w:color w:val="BA3925"/>
+          <w:spacing w:val="-2"/>
+          <w:sz w:val="24"/>
+          <w:szCs w:val="24"/>
+        </w:rPr>
+        <w:t>2. Add require dependencies for spring as shown in pom.xml file.</w:t>
+      </w:r>
+    </w:p>
+    <w:p>
+      <w:pPr>
+        <w:shd w:val="clear" w:color="auto" w:fill="FFFFFF"/>
+        <w:spacing w:before="240" w:after="120" w:line="240" w:lineRule="auto"/>
+        <w:outlineLvl w:val="1"/>
+        <w:rPr>
+          <w:rFonts w:ascii="Open Sans" w:hAnsi="Open Sans" w:cs="Open Sans"/>
+          <w:color w:val="BA3925"/>
+          <w:spacing w:val="-2"/>
+          <w:sz w:val="24"/>
+          <w:szCs w:val="24"/>
+        </w:rPr>
+      </w:pPr>
+      <w:r>
+        <w:rPr>
+          <w:rFonts w:ascii="Open Sans" w:hAnsi="Open Sans" w:cs="Open Sans"/>
+          <w:color w:val="BA3925"/>
+          <w:spacing w:val="-2"/>
+          <w:sz w:val="24"/>
+          <w:szCs w:val="24"/>
+        </w:rPr>
+        <w:t>3. Create required packages and add the files.</w:t>
+      </w:r>
+    </w:p>
+    <w:p>
+      <w:pPr>
+        <w:shd w:val="clear" w:color="auto" w:fill="FFFFFF"/>
+        <w:spacing w:before="240" w:after="120" w:line="240" w:lineRule="auto"/>
+        <w:outlineLvl w:val="1"/>
+        <w:rPr>
+          <w:rFonts w:ascii="Open Sans" w:hAnsi="Open Sans" w:cs="Open Sans"/>
+          <w:b/>
+          <w:color w:val="BA3925"/>
+          <w:spacing w:val="-2"/>
+          <w:sz w:val="24"/>
+          <w:szCs w:val="24"/>
+          <w:u w:val="single"/>
         </w:rPr>
       </w:pPr>
     </w:p>
@@ -119,15 +923,50 @@
       <w:pPr>
         <w:shd w:val="clear" w:color="auto" w:fill="FFFFFF"/>
         <w:spacing w:after="0" w:line="240" w:lineRule="auto"/>
-        <w:rPr>
-          <w:rFonts w:ascii="Segoe UI" w:eastAsia="Times New Roman" w:hAnsi="Segoe UI" w:cs="Segoe UI"/>
-          <w:color w:val="212121"/>
-          <w:sz w:val="24"/>
-          <w:szCs w:val="24"/>
+        <w:outlineLvl w:val="0"/>
+        <w:rPr>
+          <w:rFonts w:ascii="Segoe UI" w:eastAsia="Times New Roman" w:hAnsi="Segoe UI" w:cs="Segoe UI"/>
+          <w:b/>
+          <w:bCs/>
+          <w:color w:val="212121"/>
+          <w:kern w:val="36"/>
+          <w:sz w:val="48"/>
+          <w:szCs w:val="48"/>
         </w:rPr>
       </w:pPr>
       <w:r>
         <w:rPr>
+          <w:rFonts w:ascii="Open Sans" w:hAnsi="Open Sans" w:cs="Open Sans"/>
+          <w:b/>
+          <w:color w:val="BA3925"/>
+          <w:spacing w:val="-2"/>
+          <w:sz w:val="24"/>
+          <w:szCs w:val="24"/>
+          <w:u w:val="single"/>
+        </w:rPr>
+        <w:t>Functioning of the project</w:t>
+      </w:r>
+    </w:p>
+    <w:p>
+      <w:pPr>
+        <w:rPr>
+          <w:rFonts w:eastAsiaTheme="minorHAnsi"/>
+        </w:rPr>
+      </w:pPr>
+    </w:p>
+    <w:p>
+      <w:pPr>
+        <w:shd w:val="clear" w:color="auto" w:fill="FFFFFF"/>
+        <w:spacing w:after="0" w:line="240" w:lineRule="auto"/>
+        <w:rPr>
+          <w:rFonts w:ascii="Segoe UI" w:eastAsia="Times New Roman" w:hAnsi="Segoe UI" w:cs="Segoe UI"/>
+          <w:color w:val="212121"/>
+          <w:sz w:val="24"/>
+          <w:szCs w:val="24"/>
+        </w:rPr>
+      </w:pPr>
+      <w:r>
+        <w:rPr>
           <w:rFonts w:ascii="Segoe UI" w:eastAsia="Times New Roman" w:hAnsi="Segoe UI" w:cs="Segoe UI"/>
           <w:color w:val="212121"/>
           <w:sz w:val="24"/>
@@ -135,7 +974,7 @@
         </w:rPr>
         <w:t>We have already learned few things in </w:t>
       </w:r>
-      <w:hyperlink r:id="rId4" w:tooltip="Spring Tutorials" w:history="1">
+      <w:hyperlink r:id="rId5" w:tooltip="Spring Tutorials" w:history="1">
         <w:r>
           <w:rPr>
             <w:rStyle w:val="Hyperlink"/>
@@ -1074,83 +1913,83 @@
               <w:rPr>
                 <w:rFonts w:ascii="Courier New" w:eastAsia="Times New Roman" w:hAnsi="Courier New" w:cs="Courier New"/>
               </w:rPr>
+              <w:t>    private</w:t>
+            </w:r>
+            <w:r>
+              <w:rPr>
+                <w:rFonts w:ascii="Times New Roman" w:eastAsia="Times New Roman" w:hAnsi="Times New Roman" w:cs="Times New Roman"/>
+                <w:sz w:val="24"/>
+                <w:szCs w:val="24"/>
+              </w:rPr>
+              <w:t xml:space="preserve"> </w:t>
+            </w:r>
+            <w:proofErr w:type="spellStart"/>
+            <w:r>
+              <w:rPr>
+                <w:rFonts w:ascii="Courier New" w:eastAsia="Times New Roman" w:hAnsi="Courier New" w:cs="Courier New"/>
+              </w:rPr>
+              <w:t>BeanC</w:t>
+            </w:r>
+            <w:proofErr w:type="spellEnd"/>
+            <w:r>
+              <w:rPr>
+                <w:rFonts w:ascii="Courier New" w:eastAsia="Times New Roman" w:hAnsi="Courier New" w:cs="Courier New"/>
+              </w:rPr>
+              <w:t xml:space="preserve"> </w:t>
+            </w:r>
+            <w:proofErr w:type="spellStart"/>
+            <w:r>
+              <w:rPr>
+                <w:rFonts w:ascii="Courier New" w:eastAsia="Times New Roman" w:hAnsi="Courier New" w:cs="Courier New"/>
+              </w:rPr>
+              <w:t>beanC</w:t>
+            </w:r>
+            <w:proofErr w:type="spellEnd"/>
+            <w:r>
+              <w:rPr>
+                <w:rFonts w:ascii="Courier New" w:eastAsia="Times New Roman" w:hAnsi="Courier New" w:cs="Courier New"/>
+              </w:rPr>
+              <w:t>;</w:t>
+            </w:r>
+          </w:p>
+          <w:p>
+            <w:pPr>
+              <w:spacing w:after="0" w:line="240" w:lineRule="auto"/>
+              <w:rPr>
+                <w:rFonts w:ascii="Times New Roman" w:eastAsia="Times New Roman" w:hAnsi="Times New Roman" w:cs="Times New Roman"/>
+                <w:sz w:val="24"/>
+                <w:szCs w:val="24"/>
+              </w:rPr>
+            </w:pPr>
+            <w:r>
+              <w:rPr>
+                <w:rFonts w:ascii="Courier New" w:eastAsia="Times New Roman" w:hAnsi="Courier New" w:cs="Courier New"/>
+              </w:rPr>
+              <w:t>    </w:t>
+            </w:r>
+            <w:r>
+              <w:rPr>
+                <w:rFonts w:ascii="Times New Roman" w:eastAsia="Times New Roman" w:hAnsi="Times New Roman" w:cs="Times New Roman"/>
+                <w:sz w:val="24"/>
+                <w:szCs w:val="24"/>
+              </w:rPr>
+              <w:t> </w:t>
+            </w:r>
+          </w:p>
+          <w:p>
+            <w:pPr>
+              <w:spacing w:after="0" w:line="240" w:lineRule="auto"/>
+              <w:rPr>
+                <w:rFonts w:ascii="Times New Roman" w:eastAsia="Times New Roman" w:hAnsi="Times New Roman" w:cs="Times New Roman"/>
+                <w:sz w:val="24"/>
+                <w:szCs w:val="24"/>
+              </w:rPr>
+            </w:pPr>
+            <w:r>
+              <w:rPr>
+                <w:rFonts w:ascii="Courier New" w:eastAsia="Times New Roman" w:hAnsi="Courier New" w:cs="Courier New"/>
+              </w:rPr>
               <w:lastRenderedPageBreak/>
-              <w:t>    private</w:t>
-            </w:r>
-            <w:r>
-              <w:rPr>
-                <w:rFonts w:ascii="Times New Roman" w:eastAsia="Times New Roman" w:hAnsi="Times New Roman" w:cs="Times New Roman"/>
-                <w:sz w:val="24"/>
-                <w:szCs w:val="24"/>
-              </w:rPr>
-              <w:t xml:space="preserve"> </w:t>
-            </w:r>
-            <w:proofErr w:type="spellStart"/>
-            <w:r>
-              <w:rPr>
-                <w:rFonts w:ascii="Courier New" w:eastAsia="Times New Roman" w:hAnsi="Courier New" w:cs="Courier New"/>
-              </w:rPr>
-              <w:t>BeanC</w:t>
-            </w:r>
-            <w:proofErr w:type="spellEnd"/>
-            <w:r>
-              <w:rPr>
-                <w:rFonts w:ascii="Courier New" w:eastAsia="Times New Roman" w:hAnsi="Courier New" w:cs="Courier New"/>
-              </w:rPr>
-              <w:t xml:space="preserve"> </w:t>
-            </w:r>
-            <w:proofErr w:type="spellStart"/>
-            <w:r>
-              <w:rPr>
-                <w:rFonts w:ascii="Courier New" w:eastAsia="Times New Roman" w:hAnsi="Courier New" w:cs="Courier New"/>
-              </w:rPr>
-              <w:t>beanC</w:t>
-            </w:r>
-            <w:proofErr w:type="spellEnd"/>
-            <w:r>
-              <w:rPr>
-                <w:rFonts w:ascii="Courier New" w:eastAsia="Times New Roman" w:hAnsi="Courier New" w:cs="Courier New"/>
-              </w:rPr>
-              <w:t>;</w:t>
-            </w:r>
-          </w:p>
-          <w:p>
-            <w:pPr>
-              <w:spacing w:after="0" w:line="240" w:lineRule="auto"/>
-              <w:rPr>
-                <w:rFonts w:ascii="Times New Roman" w:eastAsia="Times New Roman" w:hAnsi="Times New Roman" w:cs="Times New Roman"/>
-                <w:sz w:val="24"/>
-                <w:szCs w:val="24"/>
-              </w:rPr>
-            </w:pPr>
-            <w:r>
-              <w:rPr>
-                <w:rFonts w:ascii="Courier New" w:eastAsia="Times New Roman" w:hAnsi="Courier New" w:cs="Courier New"/>
-              </w:rPr>
-              <w:t>    </w:t>
-            </w:r>
-            <w:r>
-              <w:rPr>
-                <w:rFonts w:ascii="Times New Roman" w:eastAsia="Times New Roman" w:hAnsi="Times New Roman" w:cs="Times New Roman"/>
-                <w:sz w:val="24"/>
-                <w:szCs w:val="24"/>
-              </w:rPr>
-              <w:t> </w:t>
-            </w:r>
-          </w:p>
-          <w:p>
-            <w:pPr>
-              <w:spacing w:after="0" w:line="240" w:lineRule="auto"/>
-              <w:rPr>
-                <w:rFonts w:ascii="Times New Roman" w:eastAsia="Times New Roman" w:hAnsi="Times New Roman" w:cs="Times New Roman"/>
-                <w:sz w:val="24"/>
-                <w:szCs w:val="24"/>
-              </w:rPr>
-            </w:pPr>
-            <w:r>
-              <w:rPr>
-                <w:rFonts w:ascii="Courier New" w:eastAsia="Times New Roman" w:hAnsi="Courier New" w:cs="Courier New"/>
-              </w:rPr>
               <w:t>    public</w:t>
             </w:r>
             <w:r>
@@ -2605,131 +3444,131 @@
               <w:rPr>
                 <w:rFonts w:ascii="Courier New" w:eastAsia="Times New Roman" w:hAnsi="Courier New" w:cs="Courier New"/>
               </w:rPr>
+              <w:t>public</w:t>
+            </w:r>
+            <w:r>
+              <w:rPr>
+                <w:rFonts w:ascii="Times New Roman" w:eastAsia="Times New Roman" w:hAnsi="Times New Roman" w:cs="Times New Roman"/>
+                <w:sz w:val="24"/>
+                <w:szCs w:val="24"/>
+              </w:rPr>
+              <w:t xml:space="preserve"> </w:t>
+            </w:r>
+            <w:r>
+              <w:rPr>
+                <w:rFonts w:ascii="Courier New" w:eastAsia="Times New Roman" w:hAnsi="Courier New" w:cs="Courier New"/>
+              </w:rPr>
+              <w:t>class</w:t>
+            </w:r>
+            <w:r>
+              <w:rPr>
+                <w:rFonts w:ascii="Times New Roman" w:eastAsia="Times New Roman" w:hAnsi="Times New Roman" w:cs="Times New Roman"/>
+                <w:sz w:val="24"/>
+                <w:szCs w:val="24"/>
+              </w:rPr>
+              <w:t xml:space="preserve"> </w:t>
+            </w:r>
+            <w:proofErr w:type="spellStart"/>
+            <w:r>
+              <w:rPr>
+                <w:rFonts w:ascii="Courier New" w:eastAsia="Times New Roman" w:hAnsi="Courier New" w:cs="Courier New"/>
+              </w:rPr>
+              <w:t>BeanDemo</w:t>
+            </w:r>
+            <w:proofErr w:type="spellEnd"/>
+            <w:r>
+              <w:rPr>
+                <w:rFonts w:ascii="Courier New" w:eastAsia="Times New Roman" w:hAnsi="Courier New" w:cs="Courier New"/>
+              </w:rPr>
+              <w:t xml:space="preserve"> {</w:t>
+            </w:r>
+          </w:p>
+          <w:p>
+            <w:pPr>
+              <w:spacing w:after="0" w:line="240" w:lineRule="auto"/>
+              <w:rPr>
+                <w:rFonts w:ascii="Times New Roman" w:eastAsia="Times New Roman" w:hAnsi="Times New Roman" w:cs="Times New Roman"/>
+                <w:sz w:val="24"/>
+                <w:szCs w:val="24"/>
+              </w:rPr>
+            </w:pPr>
+            <w:r>
+              <w:rPr>
+                <w:rFonts w:ascii="Courier New" w:eastAsia="Times New Roman" w:hAnsi="Courier New" w:cs="Courier New"/>
+              </w:rPr>
+              <w:t>    public</w:t>
+            </w:r>
+            <w:r>
+              <w:rPr>
+                <w:rFonts w:ascii="Times New Roman" w:eastAsia="Times New Roman" w:hAnsi="Times New Roman" w:cs="Times New Roman"/>
+                <w:sz w:val="24"/>
+                <w:szCs w:val="24"/>
+              </w:rPr>
+              <w:t xml:space="preserve"> </w:t>
+            </w:r>
+            <w:r>
+              <w:rPr>
+                <w:rFonts w:ascii="Courier New" w:eastAsia="Times New Roman" w:hAnsi="Courier New" w:cs="Courier New"/>
+              </w:rPr>
+              <w:t>static</w:t>
+            </w:r>
+            <w:r>
+              <w:rPr>
+                <w:rFonts w:ascii="Times New Roman" w:eastAsia="Times New Roman" w:hAnsi="Times New Roman" w:cs="Times New Roman"/>
+                <w:sz w:val="24"/>
+                <w:szCs w:val="24"/>
+              </w:rPr>
+              <w:t xml:space="preserve"> </w:t>
+            </w:r>
+            <w:r>
+              <w:rPr>
+                <w:rFonts w:ascii="Courier New" w:eastAsia="Times New Roman" w:hAnsi="Courier New" w:cs="Courier New"/>
+              </w:rPr>
+              <w:t>void</w:t>
+            </w:r>
+            <w:r>
+              <w:rPr>
+                <w:rFonts w:ascii="Times New Roman" w:eastAsia="Times New Roman" w:hAnsi="Times New Roman" w:cs="Times New Roman"/>
+                <w:sz w:val="24"/>
+                <w:szCs w:val="24"/>
+              </w:rPr>
+              <w:t xml:space="preserve"> </w:t>
+            </w:r>
+            <w:r>
+              <w:rPr>
+                <w:rFonts w:ascii="Courier New" w:eastAsia="Times New Roman" w:hAnsi="Courier New" w:cs="Courier New"/>
+              </w:rPr>
+              <w:t xml:space="preserve">main(String[] </w:t>
+            </w:r>
+            <w:proofErr w:type="spellStart"/>
+            <w:r>
+              <w:rPr>
+                <w:rFonts w:ascii="Courier New" w:eastAsia="Times New Roman" w:hAnsi="Courier New" w:cs="Courier New"/>
+              </w:rPr>
+              <w:t>args</w:t>
+            </w:r>
+            <w:proofErr w:type="spellEnd"/>
+            <w:r>
+              <w:rPr>
+                <w:rFonts w:ascii="Courier New" w:eastAsia="Times New Roman" w:hAnsi="Courier New" w:cs="Courier New"/>
+              </w:rPr>
+              <w:t>) {</w:t>
+            </w:r>
+          </w:p>
+          <w:p>
+            <w:pPr>
+              <w:spacing w:after="0" w:line="240" w:lineRule="auto"/>
+              <w:rPr>
+                <w:rFonts w:ascii="Times New Roman" w:eastAsia="Times New Roman" w:hAnsi="Times New Roman" w:cs="Times New Roman"/>
+                <w:sz w:val="24"/>
+                <w:szCs w:val="24"/>
+              </w:rPr>
+            </w:pPr>
+            <w:r>
+              <w:rPr>
+                <w:rFonts w:ascii="Courier New" w:eastAsia="Times New Roman" w:hAnsi="Courier New" w:cs="Courier New"/>
+              </w:rPr>
               <w:lastRenderedPageBreak/>
-              <w:t>public</w:t>
-            </w:r>
-            <w:r>
-              <w:rPr>
-                <w:rFonts w:ascii="Times New Roman" w:eastAsia="Times New Roman" w:hAnsi="Times New Roman" w:cs="Times New Roman"/>
-                <w:sz w:val="24"/>
-                <w:szCs w:val="24"/>
-              </w:rPr>
-              <w:t xml:space="preserve"> </w:t>
-            </w:r>
-            <w:r>
-              <w:rPr>
-                <w:rFonts w:ascii="Courier New" w:eastAsia="Times New Roman" w:hAnsi="Courier New" w:cs="Courier New"/>
-              </w:rPr>
-              <w:t>class</w:t>
-            </w:r>
-            <w:r>
-              <w:rPr>
-                <w:rFonts w:ascii="Times New Roman" w:eastAsia="Times New Roman" w:hAnsi="Times New Roman" w:cs="Times New Roman"/>
-                <w:sz w:val="24"/>
-                <w:szCs w:val="24"/>
-              </w:rPr>
-              <w:t xml:space="preserve"> </w:t>
-            </w:r>
-            <w:proofErr w:type="spellStart"/>
-            <w:r>
-              <w:rPr>
-                <w:rFonts w:ascii="Courier New" w:eastAsia="Times New Roman" w:hAnsi="Courier New" w:cs="Courier New"/>
-              </w:rPr>
-              <w:t>BeanDemo</w:t>
-            </w:r>
-            <w:proofErr w:type="spellEnd"/>
-            <w:r>
-              <w:rPr>
-                <w:rFonts w:ascii="Courier New" w:eastAsia="Times New Roman" w:hAnsi="Courier New" w:cs="Courier New"/>
-              </w:rPr>
-              <w:t xml:space="preserve"> {</w:t>
-            </w:r>
-          </w:p>
-          <w:p>
-            <w:pPr>
-              <w:spacing w:after="0" w:line="240" w:lineRule="auto"/>
-              <w:rPr>
-                <w:rFonts w:ascii="Times New Roman" w:eastAsia="Times New Roman" w:hAnsi="Times New Roman" w:cs="Times New Roman"/>
-                <w:sz w:val="24"/>
-                <w:szCs w:val="24"/>
-              </w:rPr>
-            </w:pPr>
-            <w:r>
-              <w:rPr>
-                <w:rFonts w:ascii="Courier New" w:eastAsia="Times New Roman" w:hAnsi="Courier New" w:cs="Courier New"/>
-              </w:rPr>
-              <w:t>    public</w:t>
-            </w:r>
-            <w:r>
-              <w:rPr>
-                <w:rFonts w:ascii="Times New Roman" w:eastAsia="Times New Roman" w:hAnsi="Times New Roman" w:cs="Times New Roman"/>
-                <w:sz w:val="24"/>
-                <w:szCs w:val="24"/>
-              </w:rPr>
-              <w:t xml:space="preserve"> </w:t>
-            </w:r>
-            <w:r>
-              <w:rPr>
-                <w:rFonts w:ascii="Courier New" w:eastAsia="Times New Roman" w:hAnsi="Courier New" w:cs="Courier New"/>
-              </w:rPr>
-              <w:t>static</w:t>
-            </w:r>
-            <w:r>
-              <w:rPr>
-                <w:rFonts w:ascii="Times New Roman" w:eastAsia="Times New Roman" w:hAnsi="Times New Roman" w:cs="Times New Roman"/>
-                <w:sz w:val="24"/>
-                <w:szCs w:val="24"/>
-              </w:rPr>
-              <w:t xml:space="preserve"> </w:t>
-            </w:r>
-            <w:r>
-              <w:rPr>
-                <w:rFonts w:ascii="Courier New" w:eastAsia="Times New Roman" w:hAnsi="Courier New" w:cs="Courier New"/>
-              </w:rPr>
-              <w:t>void</w:t>
-            </w:r>
-            <w:r>
-              <w:rPr>
-                <w:rFonts w:ascii="Times New Roman" w:eastAsia="Times New Roman" w:hAnsi="Times New Roman" w:cs="Times New Roman"/>
-                <w:sz w:val="24"/>
-                <w:szCs w:val="24"/>
-              </w:rPr>
-              <w:t xml:space="preserve"> </w:t>
-            </w:r>
-            <w:r>
-              <w:rPr>
-                <w:rFonts w:ascii="Courier New" w:eastAsia="Times New Roman" w:hAnsi="Courier New" w:cs="Courier New"/>
-              </w:rPr>
-              <w:t xml:space="preserve">main(String[] </w:t>
-            </w:r>
-            <w:proofErr w:type="spellStart"/>
-            <w:r>
-              <w:rPr>
-                <w:rFonts w:ascii="Courier New" w:eastAsia="Times New Roman" w:hAnsi="Courier New" w:cs="Courier New"/>
-              </w:rPr>
-              <w:t>args</w:t>
-            </w:r>
-            <w:proofErr w:type="spellEnd"/>
-            <w:r>
-              <w:rPr>
-                <w:rFonts w:ascii="Courier New" w:eastAsia="Times New Roman" w:hAnsi="Courier New" w:cs="Courier New"/>
-              </w:rPr>
-              <w:t>) {</w:t>
-            </w:r>
-          </w:p>
-          <w:p>
-            <w:pPr>
-              <w:spacing w:after="0" w:line="240" w:lineRule="auto"/>
-              <w:rPr>
-                <w:rFonts w:ascii="Times New Roman" w:eastAsia="Times New Roman" w:hAnsi="Times New Roman" w:cs="Times New Roman"/>
-                <w:sz w:val="24"/>
-                <w:szCs w:val="24"/>
-              </w:rPr>
-            </w:pPr>
-            <w:r>
-              <w:rPr>
-                <w:rFonts w:ascii="Courier New" w:eastAsia="Times New Roman" w:hAnsi="Courier New" w:cs="Courier New"/>
-              </w:rPr>
               <w:t>        </w:t>
             </w:r>
             <w:proofErr w:type="spellStart"/>
@@ -4024,7 +4863,6 @@
                 <w:sz w:val="24"/>
                 <w:szCs w:val="24"/>
               </w:rPr>
-              <w:lastRenderedPageBreak/>
               <w:t> </w:t>
             </w:r>
           </w:p>
@@ -5437,97 +6275,97 @@
               <w:rPr>
                 <w:rFonts w:ascii="Courier New" w:eastAsia="Times New Roman" w:hAnsi="Courier New" w:cs="Courier New"/>
               </w:rPr>
+              <w:t>&lt;bean</w:t>
+            </w:r>
+            <w:r>
+              <w:rPr>
+                <w:rFonts w:ascii="Times New Roman" w:eastAsia="Times New Roman" w:hAnsi="Times New Roman" w:cs="Times New Roman"/>
+                <w:sz w:val="24"/>
+                <w:szCs w:val="24"/>
+              </w:rPr>
+              <w:t xml:space="preserve"> </w:t>
+            </w:r>
+            <w:r>
+              <w:rPr>
+                <w:rFonts w:ascii="Courier New" w:eastAsia="Times New Roman" w:hAnsi="Courier New" w:cs="Courier New"/>
+              </w:rPr>
+              <w:t>id="</w:t>
+            </w:r>
+            <w:proofErr w:type="spellStart"/>
+            <w:r>
+              <w:rPr>
+                <w:rFonts w:ascii="Courier New" w:eastAsia="Times New Roman" w:hAnsi="Courier New" w:cs="Courier New"/>
+              </w:rPr>
+              <w:t>beanC</w:t>
+            </w:r>
+            <w:proofErr w:type="spellEnd"/>
+            <w:r>
+              <w:rPr>
+                <w:rFonts w:ascii="Courier New" w:eastAsia="Times New Roman" w:hAnsi="Courier New" w:cs="Courier New"/>
+              </w:rPr>
+              <w:t>"</w:t>
+            </w:r>
+            <w:r>
+              <w:rPr>
+                <w:rFonts w:ascii="Times New Roman" w:eastAsia="Times New Roman" w:hAnsi="Times New Roman" w:cs="Times New Roman"/>
+                <w:sz w:val="24"/>
+                <w:szCs w:val="24"/>
+              </w:rPr>
+              <w:t xml:space="preserve"> </w:t>
+            </w:r>
+            <w:r>
+              <w:rPr>
+                <w:rFonts w:ascii="Courier New" w:eastAsia="Times New Roman" w:hAnsi="Courier New" w:cs="Courier New"/>
+              </w:rPr>
+              <w:t>class="</w:t>
+            </w:r>
+            <w:proofErr w:type="spellStart"/>
+            <w:r>
+              <w:rPr>
+                <w:rFonts w:ascii="Courier New" w:eastAsia="Times New Roman" w:hAnsi="Courier New" w:cs="Courier New"/>
+              </w:rPr>
+              <w:t>com.javalive.component.BeanC</w:t>
+            </w:r>
+            <w:proofErr w:type="spellEnd"/>
+            <w:r>
+              <w:rPr>
+                <w:rFonts w:ascii="Courier New" w:eastAsia="Times New Roman" w:hAnsi="Courier New" w:cs="Courier New"/>
+              </w:rPr>
+              <w:t>"&gt;&lt;/bean&gt;</w:t>
+            </w:r>
+          </w:p>
+          <w:p>
+            <w:pPr>
+              <w:spacing w:after="0" w:line="240" w:lineRule="auto"/>
+              <w:rPr>
+                <w:rFonts w:ascii="Times New Roman" w:eastAsia="Times New Roman" w:hAnsi="Times New Roman" w:cs="Times New Roman"/>
+                <w:sz w:val="24"/>
+                <w:szCs w:val="24"/>
+              </w:rPr>
+            </w:pPr>
+            <w:r>
+              <w:rPr>
+                <w:rFonts w:ascii="Times New Roman" w:eastAsia="Times New Roman" w:hAnsi="Times New Roman" w:cs="Times New Roman"/>
+                <w:sz w:val="24"/>
+                <w:szCs w:val="24"/>
+              </w:rPr>
+              <w:t> </w:t>
+            </w:r>
+          </w:p>
+          <w:p>
+            <w:pPr>
+              <w:spacing w:after="0" w:line="240" w:lineRule="auto"/>
+              <w:rPr>
+                <w:rFonts w:ascii="Times New Roman" w:eastAsia="Times New Roman" w:hAnsi="Times New Roman" w:cs="Times New Roman"/>
+                <w:sz w:val="24"/>
+                <w:szCs w:val="24"/>
+              </w:rPr>
+            </w:pPr>
+            <w:r>
+              <w:rPr>
+                <w:rFonts w:ascii="Courier New" w:eastAsia="Times New Roman" w:hAnsi="Courier New" w:cs="Courier New"/>
+              </w:rPr>
               <w:lastRenderedPageBreak/>
-              <w:t>&lt;bean</w:t>
-            </w:r>
-            <w:r>
-              <w:rPr>
-                <w:rFonts w:ascii="Times New Roman" w:eastAsia="Times New Roman" w:hAnsi="Times New Roman" w:cs="Times New Roman"/>
-                <w:sz w:val="24"/>
-                <w:szCs w:val="24"/>
-              </w:rPr>
-              <w:t xml:space="preserve"> </w:t>
-            </w:r>
-            <w:r>
-              <w:rPr>
-                <w:rFonts w:ascii="Courier New" w:eastAsia="Times New Roman" w:hAnsi="Courier New" w:cs="Courier New"/>
-              </w:rPr>
-              <w:t>id="</w:t>
-            </w:r>
-            <w:proofErr w:type="spellStart"/>
-            <w:r>
-              <w:rPr>
-                <w:rFonts w:ascii="Courier New" w:eastAsia="Times New Roman" w:hAnsi="Courier New" w:cs="Courier New"/>
-              </w:rPr>
-              <w:t>beanC</w:t>
-            </w:r>
-            <w:proofErr w:type="spellEnd"/>
-            <w:r>
-              <w:rPr>
-                <w:rFonts w:ascii="Courier New" w:eastAsia="Times New Roman" w:hAnsi="Courier New" w:cs="Courier New"/>
-              </w:rPr>
-              <w:t>"</w:t>
-            </w:r>
-            <w:r>
-              <w:rPr>
-                <w:rFonts w:ascii="Times New Roman" w:eastAsia="Times New Roman" w:hAnsi="Times New Roman" w:cs="Times New Roman"/>
-                <w:sz w:val="24"/>
-                <w:szCs w:val="24"/>
-              </w:rPr>
-              <w:t xml:space="preserve"> </w:t>
-            </w:r>
-            <w:r>
-              <w:rPr>
-                <w:rFonts w:ascii="Courier New" w:eastAsia="Times New Roman" w:hAnsi="Courier New" w:cs="Courier New"/>
-              </w:rPr>
-              <w:t>class="</w:t>
-            </w:r>
-            <w:proofErr w:type="spellStart"/>
-            <w:r>
-              <w:rPr>
-                <w:rFonts w:ascii="Courier New" w:eastAsia="Times New Roman" w:hAnsi="Courier New" w:cs="Courier New"/>
-              </w:rPr>
-              <w:t>com.javalive.component.BeanC</w:t>
-            </w:r>
-            <w:proofErr w:type="spellEnd"/>
-            <w:r>
-              <w:rPr>
-                <w:rFonts w:ascii="Courier New" w:eastAsia="Times New Roman" w:hAnsi="Courier New" w:cs="Courier New"/>
-              </w:rPr>
-              <w:t>"&gt;&lt;/bean&gt;</w:t>
-            </w:r>
-          </w:p>
-          <w:p>
-            <w:pPr>
-              <w:spacing w:after="0" w:line="240" w:lineRule="auto"/>
-              <w:rPr>
-                <w:rFonts w:ascii="Times New Roman" w:eastAsia="Times New Roman" w:hAnsi="Times New Roman" w:cs="Times New Roman"/>
-                <w:sz w:val="24"/>
-                <w:szCs w:val="24"/>
-              </w:rPr>
-            </w:pPr>
-            <w:r>
-              <w:rPr>
-                <w:rFonts w:ascii="Times New Roman" w:eastAsia="Times New Roman" w:hAnsi="Times New Roman" w:cs="Times New Roman"/>
-                <w:sz w:val="24"/>
-                <w:szCs w:val="24"/>
-              </w:rPr>
-              <w:t> </w:t>
-            </w:r>
-          </w:p>
-          <w:p>
-            <w:pPr>
-              <w:spacing w:after="0" w:line="240" w:lineRule="auto"/>
-              <w:rPr>
-                <w:rFonts w:ascii="Times New Roman" w:eastAsia="Times New Roman" w:hAnsi="Times New Roman" w:cs="Times New Roman"/>
-                <w:sz w:val="24"/>
-                <w:szCs w:val="24"/>
-              </w:rPr>
-            </w:pPr>
-            <w:r>
-              <w:rPr>
-                <w:rFonts w:ascii="Courier New" w:eastAsia="Times New Roman" w:hAnsi="Courier New" w:cs="Courier New"/>
-              </w:rPr>
               <w:t>Output:</w:t>
             </w:r>
           </w:p>
@@ -5982,6 +6820,26 @@
     <w:qFormat/>
     <w:rsid w:val="00D56E42"/>
   </w:style>
+  <w:style w:type="paragraph" w:styleId="Heading1">
+    <w:name w:val="heading 1"/>
+    <w:basedOn w:val="Normal"/>
+    <w:link w:val="Heading1Char"/>
+    <w:uiPriority w:val="9"/>
+    <w:qFormat/>
+    <w:rsid w:val="00972333"/>
+    <w:pPr>
+      <w:spacing w:before="100" w:beforeAutospacing="1" w:after="100" w:afterAutospacing="1" w:line="240" w:lineRule="auto"/>
+      <w:outlineLvl w:val="0"/>
+    </w:pPr>
+    <w:rPr>
+      <w:rFonts w:ascii="Times New Roman" w:eastAsia="Times New Roman" w:hAnsi="Times New Roman" w:cs="Times New Roman"/>
+      <w:b/>
+      <w:bCs/>
+      <w:kern w:val="36"/>
+      <w:sz w:val="48"/>
+      <w:szCs w:val="48"/>
+    </w:rPr>
+  </w:style>
   <w:style w:type="character" w:default="1" w:styleId="DefaultParagraphFont">
     <w:name w:val="Default Paragraph Font"/>
     <w:uiPriority w:val="1"/>
@@ -6020,6 +6878,51 @@
     <w:rPr>
       <w:color w:val="0000FF"/>
       <w:u w:val="single"/>
+    </w:rPr>
+  </w:style>
+  <w:style w:type="paragraph" w:styleId="BalloonText">
+    <w:name w:val="Balloon Text"/>
+    <w:basedOn w:val="Normal"/>
+    <w:link w:val="BalloonTextChar"/>
+    <w:uiPriority w:val="99"/>
+    <w:semiHidden/>
+    <w:unhideWhenUsed/>
+    <w:rsid w:val="007834F7"/>
+    <w:pPr>
+      <w:spacing w:after="0" w:line="240" w:lineRule="auto"/>
+    </w:pPr>
+    <w:rPr>
+      <w:rFonts w:ascii="Tahoma" w:hAnsi="Tahoma" w:cs="Tahoma"/>
+      <w:sz w:val="16"/>
+      <w:szCs w:val="16"/>
+    </w:rPr>
+  </w:style>
+  <w:style w:type="character" w:customStyle="1" w:styleId="BalloonTextChar">
+    <w:name w:val="Balloon Text Char"/>
+    <w:basedOn w:val="DefaultParagraphFont"/>
+    <w:link w:val="BalloonText"/>
+    <w:uiPriority w:val="99"/>
+    <w:semiHidden/>
+    <w:rsid w:val="007834F7"/>
+    <w:rPr>
+      <w:rFonts w:ascii="Tahoma" w:hAnsi="Tahoma" w:cs="Tahoma"/>
+      <w:sz w:val="16"/>
+      <w:szCs w:val="16"/>
+    </w:rPr>
+  </w:style>
+  <w:style w:type="character" w:customStyle="1" w:styleId="Heading1Char">
+    <w:name w:val="Heading 1 Char"/>
+    <w:basedOn w:val="DefaultParagraphFont"/>
+    <w:link w:val="Heading1"/>
+    <w:uiPriority w:val="9"/>
+    <w:rsid w:val="00972333"/>
+    <w:rPr>
+      <w:rFonts w:ascii="Times New Roman" w:eastAsia="Times New Roman" w:hAnsi="Times New Roman" w:cs="Times New Roman"/>
+      <w:b/>
+      <w:bCs/>
+      <w:kern w:val="36"/>
+      <w:sz w:val="48"/>
+      <w:szCs w:val="48"/>
     </w:rPr>
   </w:style>
 </w:styles>

</xml_diff>

<commit_message>
Modification made to project guide file.
</commit_message>
<xml_diff>
--- a/SpringMVCApplicationFlow/SpringMVCApplicationFlowProjectGuide.docx
+++ b/SpringMVCApplicationFlow/SpringMVCApplicationFlowProjectGuide.docx
@@ -959,20 +959,31 @@
         <w:shd w:val="clear" w:color="auto" w:fill="FFFFFF"/>
         <w:spacing w:after="0" w:line="240" w:lineRule="auto"/>
         <w:rPr>
-          <w:rFonts w:ascii="Segoe UI" w:eastAsia="Times New Roman" w:hAnsi="Segoe UI" w:cs="Segoe UI"/>
-          <w:color w:val="212121"/>
+          <w:rFonts w:ascii="Open Sans" w:hAnsi="Open Sans" w:cs="Open Sans"/>
+          <w:color w:val="BA3925"/>
+          <w:spacing w:val="-2"/>
           <w:sz w:val="24"/>
           <w:szCs w:val="24"/>
         </w:rPr>
       </w:pPr>
       <w:r>
         <w:rPr>
-          <w:rFonts w:ascii="Segoe UI" w:eastAsia="Times New Roman" w:hAnsi="Segoe UI" w:cs="Segoe UI"/>
-          <w:color w:val="212121"/>
-          <w:sz w:val="24"/>
-          <w:szCs w:val="24"/>
-        </w:rPr>
-        <w:t>We have already learned few things in </w:t>
+          <w:rFonts w:ascii="Open Sans" w:hAnsi="Open Sans" w:cs="Open Sans"/>
+          <w:color w:val="BA3925"/>
+          <w:spacing w:val="-2"/>
+          <w:sz w:val="24"/>
+          <w:szCs w:val="24"/>
+        </w:rPr>
+        <w:t>We have already learned few things in</w:t>
+      </w:r>
+      <w:r>
+        <w:rPr>
+          <w:rFonts w:ascii="Segoe UI" w:eastAsia="Times New Roman" w:hAnsi="Segoe UI" w:cs="Segoe UI"/>
+          <w:color w:val="212121"/>
+          <w:sz w:val="24"/>
+          <w:szCs w:val="24"/>
+        </w:rPr>
+        <w:t> </w:t>
       </w:r>
       <w:hyperlink r:id="rId5" w:tooltip="Spring Tutorials" w:history="1">
         <w:r>
@@ -995,7 +1006,26 @@
           <w:sz w:val="24"/>
           <w:szCs w:val="24"/>
         </w:rPr>
-        <w:t>. In those tutorials, we did use tags like </w:t>
+        <w:t xml:space="preserve">. </w:t>
+      </w:r>
+      <w:r>
+        <w:rPr>
+          <w:rFonts w:ascii="Open Sans" w:hAnsi="Open Sans" w:cs="Open Sans"/>
+          <w:color w:val="BA3925"/>
+          <w:spacing w:val="-2"/>
+          <w:sz w:val="24"/>
+          <w:szCs w:val="24"/>
+        </w:rPr>
+        <w:t>In those tutorials, we did use tags like</w:t>
+      </w:r>
+      <w:r>
+        <w:rPr>
+          <w:rFonts w:ascii="Segoe UI" w:eastAsia="Times New Roman" w:hAnsi="Segoe UI" w:cs="Segoe UI"/>
+          <w:color w:val="212121"/>
+          <w:sz w:val="24"/>
+          <w:szCs w:val="24"/>
+        </w:rPr>
+        <w:t> </w:t>
       </w:r>
       <w:r>
         <w:rPr>
@@ -1030,7 +1060,26 @@
           <w:sz w:val="24"/>
           <w:szCs w:val="24"/>
         </w:rPr>
-        <w:t> or </w:t>
+        <w:t> </w:t>
+      </w:r>
+      <w:r>
+        <w:rPr>
+          <w:rFonts w:ascii="Open Sans" w:hAnsi="Open Sans" w:cs="Open Sans"/>
+          <w:color w:val="BA3925"/>
+          <w:spacing w:val="-2"/>
+          <w:sz w:val="24"/>
+          <w:szCs w:val="24"/>
+        </w:rPr>
+        <w:t>or</w:t>
+      </w:r>
+      <w:r>
+        <w:rPr>
+          <w:rFonts w:ascii="Segoe UI" w:eastAsia="Times New Roman" w:hAnsi="Segoe UI" w:cs="Segoe UI"/>
+          <w:color w:val="212121"/>
+          <w:sz w:val="24"/>
+          <w:szCs w:val="24"/>
+        </w:rPr>
+        <w:t> </w:t>
       </w:r>
       <w:r>
         <w:rPr>
@@ -1060,12 +1109,22 @@
       </w:r>
       <w:r>
         <w:rPr>
-          <w:rFonts w:ascii="Segoe UI" w:eastAsia="Times New Roman" w:hAnsi="Segoe UI" w:cs="Segoe UI"/>
-          <w:color w:val="212121"/>
-          <w:sz w:val="24"/>
-          <w:szCs w:val="24"/>
-        </w:rPr>
-        <w:t>, but didn’t explained much in detail about these tags. So we are writing this notes, specifically to list down the difference between tags </w:t>
+          <w:rFonts w:ascii="Open Sans" w:hAnsi="Open Sans" w:cs="Open Sans"/>
+          <w:color w:val="BA3925"/>
+          <w:spacing w:val="-2"/>
+          <w:sz w:val="24"/>
+          <w:szCs w:val="24"/>
+        </w:rPr>
+        <w:t>, but didn’t explained much in detail about these tags. So we are writing this notes, specifically to list down the difference between tags</w:t>
+      </w:r>
+      <w:r>
+        <w:rPr>
+          <w:rFonts w:ascii="Segoe UI" w:eastAsia="Times New Roman" w:hAnsi="Segoe UI" w:cs="Segoe UI"/>
+          <w:color w:val="212121"/>
+          <w:sz w:val="24"/>
+          <w:szCs w:val="24"/>
+        </w:rPr>
+        <w:t> </w:t>
       </w:r>
       <w:r>
         <w:rPr>
@@ -1100,7 +1159,26 @@
           <w:sz w:val="24"/>
           <w:szCs w:val="24"/>
         </w:rPr>
-        <w:t> and </w:t>
+        <w:t> </w:t>
+      </w:r>
+      <w:r>
+        <w:rPr>
+          <w:rFonts w:ascii="Open Sans" w:hAnsi="Open Sans" w:cs="Open Sans"/>
+          <w:color w:val="BA3925"/>
+          <w:spacing w:val="-2"/>
+          <w:sz w:val="24"/>
+          <w:szCs w:val="24"/>
+        </w:rPr>
+        <w:t>and</w:t>
+      </w:r>
+      <w:r>
+        <w:rPr>
+          <w:rFonts w:ascii="Segoe UI" w:eastAsia="Times New Roman" w:hAnsi="Segoe UI" w:cs="Segoe UI"/>
+          <w:color w:val="212121"/>
+          <w:sz w:val="24"/>
+          <w:szCs w:val="24"/>
+        </w:rPr>
+        <w:t> </w:t>
       </w:r>
       <w:r>
         <w:rPr>
@@ -1135,7 +1213,17 @@
           <w:sz w:val="24"/>
           <w:szCs w:val="24"/>
         </w:rPr>
-        <w:t> so that when you use them in future, you will know, what exactly are you doing.</w:t>
+        <w:t> </w:t>
+      </w:r>
+      <w:r>
+        <w:rPr>
+          <w:rFonts w:ascii="Open Sans" w:hAnsi="Open Sans" w:cs="Open Sans"/>
+          <w:color w:val="BA3925"/>
+          <w:spacing w:val="-2"/>
+          <w:sz w:val="24"/>
+          <w:szCs w:val="24"/>
+        </w:rPr>
+        <w:t>so that when you use them in future, you will know, what exactly are you doing.</w:t>
       </w:r>
     </w:p>
     <w:p>
@@ -1143,20 +1231,31 @@
         <w:shd w:val="clear" w:color="auto" w:fill="FFFFFF"/>
         <w:spacing w:after="0" w:line="240" w:lineRule="auto"/>
         <w:rPr>
-          <w:rFonts w:ascii="Segoe UI" w:eastAsia="Times New Roman" w:hAnsi="Segoe UI" w:cs="Segoe UI"/>
-          <w:color w:val="212121"/>
+          <w:rFonts w:ascii="Open Sans" w:hAnsi="Open Sans" w:cs="Open Sans"/>
+          <w:color w:val="BA3925"/>
+          <w:spacing w:val="-2"/>
           <w:sz w:val="24"/>
           <w:szCs w:val="24"/>
         </w:rPr>
       </w:pPr>
       <w:r>
         <w:rPr>
-          <w:rFonts w:ascii="Segoe UI" w:eastAsia="Times New Roman" w:hAnsi="Segoe UI" w:cs="Segoe UI"/>
-          <w:color w:val="212121"/>
-          <w:sz w:val="24"/>
-          <w:szCs w:val="24"/>
-        </w:rPr>
-        <w:t>1) First big difference between both tags is that </w:t>
+          <w:rFonts w:ascii="Open Sans" w:hAnsi="Open Sans" w:cs="Open Sans"/>
+          <w:color w:val="BA3925"/>
+          <w:spacing w:val="-2"/>
+          <w:sz w:val="24"/>
+          <w:szCs w:val="24"/>
+        </w:rPr>
+        <w:t>1) First big difference between both tags is that</w:t>
+      </w:r>
+      <w:r>
+        <w:rPr>
+          <w:rFonts w:ascii="Segoe UI" w:eastAsia="Times New Roman" w:hAnsi="Segoe UI" w:cs="Segoe UI"/>
+          <w:color w:val="212121"/>
+          <w:sz w:val="24"/>
+          <w:szCs w:val="24"/>
+        </w:rPr>
+        <w:t> </w:t>
       </w:r>
       <w:r>
         <w:rPr>
@@ -1191,27 +1290,58 @@
           <w:sz w:val="24"/>
           <w:szCs w:val="24"/>
         </w:rPr>
-        <w:t> is </w:t>
-      </w:r>
-      <w:r>
-        <w:rPr>
-          <w:rFonts w:ascii="Segoe UI" w:eastAsia="Times New Roman" w:hAnsi="Segoe UI" w:cs="Segoe UI"/>
+        <w:t> </w:t>
+      </w:r>
+      <w:r>
+        <w:rPr>
+          <w:rFonts w:ascii="Open Sans" w:hAnsi="Open Sans" w:cs="Open Sans"/>
           <w:b/>
-          <w:bCs/>
-          <w:color w:val="212121"/>
-          <w:sz w:val="24"/>
-          <w:szCs w:val="24"/>
-        </w:rPr>
-        <w:t>used to activate applied annotations in already registered beans in application context</w:t>
-      </w:r>
-      <w:r>
-        <w:rPr>
-          <w:rFonts w:ascii="Segoe UI" w:eastAsia="Times New Roman" w:hAnsi="Segoe UI" w:cs="Segoe UI"/>
-          <w:color w:val="212121"/>
-          <w:sz w:val="24"/>
-          <w:szCs w:val="24"/>
-        </w:rPr>
-        <w:t>. Note that it simply does not matter whether bean was registered by which mechanism e.g. using </w:t>
+          <w:color w:val="BA3925"/>
+          <w:spacing w:val="-2"/>
+          <w:sz w:val="24"/>
+          <w:szCs w:val="24"/>
+        </w:rPr>
+        <w:t>is</w:t>
+      </w:r>
+      <w:r>
+        <w:rPr>
+          <w:rFonts w:ascii="Segoe UI" w:eastAsia="Times New Roman" w:hAnsi="Segoe UI" w:cs="Segoe UI"/>
+          <w:b/>
+          <w:color w:val="212121"/>
+          <w:sz w:val="24"/>
+          <w:szCs w:val="24"/>
+        </w:rPr>
+        <w:t> </w:t>
+      </w:r>
+      <w:r>
+        <w:rPr>
+          <w:rFonts w:ascii="Open Sans" w:hAnsi="Open Sans" w:cs="Open Sans"/>
+          <w:b/>
+          <w:color w:val="BA3925"/>
+          <w:spacing w:val="-2"/>
+          <w:sz w:val="24"/>
+          <w:szCs w:val="24"/>
+        </w:rPr>
+        <w:t>used to activate applied annotations in already registered beans in application context.</w:t>
+      </w:r>
+      <w:r>
+        <w:rPr>
+          <w:rFonts w:ascii="Open Sans" w:hAnsi="Open Sans" w:cs="Open Sans"/>
+          <w:color w:val="BA3925"/>
+          <w:spacing w:val="-2"/>
+          <w:sz w:val="24"/>
+          <w:szCs w:val="24"/>
+        </w:rPr>
+        <w:t xml:space="preserve"> Note that it simply does not matter whether bean was registered by which mechanism e.g. using</w:t>
+      </w:r>
+      <w:r>
+        <w:rPr>
+          <w:rFonts w:ascii="Segoe UI" w:eastAsia="Times New Roman" w:hAnsi="Segoe UI" w:cs="Segoe UI"/>
+          <w:color w:val="212121"/>
+          <w:sz w:val="24"/>
+          <w:szCs w:val="24"/>
+        </w:rPr>
+        <w:t> </w:t>
       </w:r>
       <w:r>
         <w:rPr>
@@ -1246,7 +1376,17 @@
           <w:sz w:val="24"/>
           <w:szCs w:val="24"/>
         </w:rPr>
-        <w:t> or it was defined in application-context.xml file itself.</w:t>
+        <w:t> </w:t>
+      </w:r>
+      <w:r>
+        <w:rPr>
+          <w:rFonts w:ascii="Open Sans" w:hAnsi="Open Sans" w:cs="Open Sans"/>
+          <w:color w:val="BA3925"/>
+          <w:spacing w:val="-2"/>
+          <w:sz w:val="24"/>
+          <w:szCs w:val="24"/>
+        </w:rPr>
+        <w:t>or it was defined in application-context.xml file itself.</w:t>
       </w:r>
     </w:p>
     <w:p>
@@ -1254,40 +1394,61 @@
         <w:shd w:val="clear" w:color="auto" w:fill="FFFFFF"/>
         <w:spacing w:after="0" w:line="240" w:lineRule="auto"/>
         <w:rPr>
-          <w:rFonts w:ascii="Segoe UI" w:eastAsia="Times New Roman" w:hAnsi="Segoe UI" w:cs="Segoe UI"/>
-          <w:color w:val="212121"/>
+          <w:rFonts w:ascii="Open Sans" w:hAnsi="Open Sans" w:cs="Open Sans"/>
+          <w:color w:val="BA3925"/>
+          <w:spacing w:val="-2"/>
           <w:sz w:val="24"/>
           <w:szCs w:val="24"/>
         </w:rPr>
       </w:pPr>
       <w:r>
         <w:rPr>
-          <w:rFonts w:ascii="Segoe UI" w:eastAsia="Times New Roman" w:hAnsi="Segoe UI" w:cs="Segoe UI"/>
-          <w:color w:val="212121"/>
-          <w:sz w:val="24"/>
-          <w:szCs w:val="24"/>
-        </w:rPr>
-        <w:t>2) Second difference is driven from first difference itself. It does </w:t>
-      </w:r>
-      <w:r>
-        <w:rPr>
-          <w:rFonts w:ascii="Segoe UI" w:eastAsia="Times New Roman" w:hAnsi="Segoe UI" w:cs="Segoe UI"/>
+          <w:rFonts w:ascii="Open Sans" w:hAnsi="Open Sans" w:cs="Open Sans"/>
+          <w:color w:val="BA3925"/>
+          <w:spacing w:val="-2"/>
+          <w:sz w:val="24"/>
+          <w:szCs w:val="24"/>
+        </w:rPr>
+        <w:t>2) Second difference is driven from first difference itself. It does</w:t>
+      </w:r>
+      <w:r>
+        <w:rPr>
+          <w:rFonts w:ascii="Segoe UI" w:eastAsia="Times New Roman" w:hAnsi="Segoe UI" w:cs="Segoe UI"/>
+          <w:color w:val="212121"/>
+          <w:sz w:val="24"/>
+          <w:szCs w:val="24"/>
+        </w:rPr>
+        <w:t> </w:t>
+      </w:r>
+      <w:r>
+        <w:rPr>
+          <w:rFonts w:ascii="Open Sans" w:hAnsi="Open Sans" w:cs="Open Sans"/>
           <w:b/>
-          <w:bCs/>
-          <w:color w:val="212121"/>
-          <w:sz w:val="24"/>
-          <w:szCs w:val="24"/>
-        </w:rPr>
-        <w:t>register the beans in context + it also scans the annotations inside beans and activate them</w:t>
-      </w:r>
-      <w:r>
-        <w:rPr>
-          <w:rFonts w:ascii="Segoe UI" w:eastAsia="Times New Roman" w:hAnsi="Segoe UI" w:cs="Segoe UI"/>
-          <w:color w:val="212121"/>
-          <w:sz w:val="24"/>
-          <w:szCs w:val="24"/>
-        </w:rPr>
-        <w:t>. So </w:t>
+          <w:color w:val="BA3925"/>
+          <w:spacing w:val="-2"/>
+          <w:sz w:val="24"/>
+          <w:szCs w:val="24"/>
+        </w:rPr>
+        <w:t xml:space="preserve">register the beans in context + it also scans the annotations inside beans and activate them. </w:t>
+      </w:r>
+      <w:r>
+        <w:rPr>
+          <w:rFonts w:ascii="Open Sans" w:hAnsi="Open Sans" w:cs="Open Sans"/>
+          <w:color w:val="BA3925"/>
+          <w:spacing w:val="-2"/>
+          <w:sz w:val="24"/>
+          <w:szCs w:val="24"/>
+        </w:rPr>
+        <w:t>So</w:t>
+      </w:r>
+      <w:r>
+        <w:rPr>
+          <w:rFonts w:ascii="Segoe UI" w:eastAsia="Times New Roman" w:hAnsi="Segoe UI" w:cs="Segoe UI"/>
+          <w:color w:val="212121"/>
+          <w:sz w:val="24"/>
+          <w:szCs w:val="24"/>
+        </w:rPr>
+        <w:t> </w:t>
       </w:r>
       <w:r>
         <w:rPr>
@@ -1322,7 +1483,26 @@
           <w:sz w:val="24"/>
           <w:szCs w:val="24"/>
         </w:rPr>
-        <w:t>; does what </w:t>
+        <w:t xml:space="preserve">; </w:t>
+      </w:r>
+      <w:r>
+        <w:rPr>
+          <w:rFonts w:ascii="Open Sans" w:hAnsi="Open Sans" w:cs="Open Sans"/>
+          <w:color w:val="BA3925"/>
+          <w:spacing w:val="-2"/>
+          <w:sz w:val="24"/>
+          <w:szCs w:val="24"/>
+        </w:rPr>
+        <w:t>does what</w:t>
+      </w:r>
+      <w:r>
+        <w:rPr>
+          <w:rFonts w:ascii="Segoe UI" w:eastAsia="Times New Roman" w:hAnsi="Segoe UI" w:cs="Segoe UI"/>
+          <w:color w:val="212121"/>
+          <w:sz w:val="24"/>
+          <w:szCs w:val="24"/>
+        </w:rPr>
+        <w:t> </w:t>
       </w:r>
       <w:r>
         <w:rPr>
@@ -1357,7 +1537,17 @@
           <w:sz w:val="24"/>
           <w:szCs w:val="24"/>
         </w:rPr>
-        <w:t> does, but additionally it scan the packages and register the beans in application context.</w:t>
+        <w:t> </w:t>
+      </w:r>
+      <w:r>
+        <w:rPr>
+          <w:rFonts w:ascii="Open Sans" w:hAnsi="Open Sans" w:cs="Open Sans"/>
+          <w:color w:val="BA3925"/>
+          <w:spacing w:val="-2"/>
+          <w:sz w:val="24"/>
+          <w:szCs w:val="24"/>
+        </w:rPr>
+        <w:t>does, but additionally it scan the packages and register the beans in application context.</w:t>
       </w:r>
     </w:p>
     <w:p>
@@ -1461,18 +1651,20 @@
     <w:p>
       <w:pPr>
         <w:shd w:val="clear" w:color="auto" w:fill="FFFFFF"/>
-        <w:spacing w:before="150" w:after="240" w:line="240" w:lineRule="auto"/>
-        <w:rPr>
-          <w:rFonts w:ascii="Segoe UI" w:eastAsia="Times New Roman" w:hAnsi="Segoe UI" w:cs="Segoe UI"/>
-          <w:color w:val="212121"/>
+        <w:spacing w:after="0" w:line="240" w:lineRule="auto"/>
+        <w:rPr>
+          <w:rFonts w:ascii="Open Sans" w:hAnsi="Open Sans" w:cs="Open Sans"/>
+          <w:color w:val="BA3925"/>
+          <w:spacing w:val="-2"/>
           <w:sz w:val="24"/>
           <w:szCs w:val="24"/>
         </w:rPr>
       </w:pPr>
       <w:r>
         <w:rPr>
-          <w:rFonts w:ascii="Segoe UI" w:eastAsia="Times New Roman" w:hAnsi="Segoe UI" w:cs="Segoe UI"/>
-          <w:color w:val="212121"/>
+          <w:rFonts w:ascii="Open Sans" w:hAnsi="Open Sans" w:cs="Open Sans"/>
+          <w:color w:val="BA3925"/>
+          <w:spacing w:val="-2"/>
           <w:sz w:val="24"/>
           <w:szCs w:val="24"/>
         </w:rPr>
@@ -1559,7 +1751,13 @@
     </w:p>
     <w:tbl>
       <w:tblPr>
-        <w:tblW w:w="10545" w:type="dxa"/>
+        <w:tblW w:w="5000" w:type="pct"/>
+        <w:tblBorders>
+          <w:top w:val="single" w:sz="4" w:space="0" w:color="auto"/>
+          <w:left w:val="single" w:sz="4" w:space="0" w:color="auto"/>
+          <w:bottom w:val="single" w:sz="4" w:space="0" w:color="auto"/>
+          <w:right w:val="single" w:sz="4" w:space="0" w:color="auto"/>
+        </w:tblBorders>
         <w:tblCellMar>
           <w:left w:w="0" w:type="dxa"/>
           <w:right w:w="0" w:type="dxa"/>
@@ -1567,12 +1765,12 @@
         <w:tblLook w:val="04A0"/>
       </w:tblPr>
       <w:tblGrid>
-        <w:gridCol w:w="10545"/>
+        <w:gridCol w:w="9370"/>
       </w:tblGrid>
       <w:tr>
         <w:tc>
           <w:tcPr>
-            <w:tcW w:w="10515" w:type="dxa"/>
+            <w:tcW w:w="5000" w:type="pct"/>
             <w:vAlign w:val="center"/>
             <w:hideMark/>
           </w:tcPr>
@@ -1989,7 +2187,6 @@
               <w:rPr>
                 <w:rFonts w:ascii="Courier New" w:eastAsia="Times New Roman" w:hAnsi="Courier New" w:cs="Courier New"/>
               </w:rPr>
-              <w:lastRenderedPageBreak/>
               <w:t>    public</w:t>
             </w:r>
             <w:r>
@@ -3256,7 +3453,6 @@
           <w:color w:val="212121"/>
           <w:sz w:val="23"/>
         </w:rPr>
-        <w:lastRenderedPageBreak/>
         <w:t>BeanDemo</w:t>
       </w:r>
       <w:proofErr w:type="spellEnd"/>
@@ -3272,7 +3468,13 @@
     </w:p>
     <w:tbl>
       <w:tblPr>
-        <w:tblW w:w="12000" w:type="dxa"/>
+        <w:tblW w:w="5000" w:type="pct"/>
+        <w:tblBorders>
+          <w:top w:val="single" w:sz="4" w:space="0" w:color="auto"/>
+          <w:left w:val="single" w:sz="4" w:space="0" w:color="auto"/>
+          <w:bottom w:val="single" w:sz="4" w:space="0" w:color="auto"/>
+          <w:right w:val="single" w:sz="4" w:space="0" w:color="auto"/>
+        </w:tblBorders>
         <w:tblCellMar>
           <w:left w:w="0" w:type="dxa"/>
           <w:right w:w="0" w:type="dxa"/>
@@ -3280,12 +3482,12 @@
         <w:tblLook w:val="04A0"/>
       </w:tblPr>
       <w:tblGrid>
-        <w:gridCol w:w="12000"/>
+        <w:gridCol w:w="9370"/>
       </w:tblGrid>
       <w:tr>
         <w:tc>
           <w:tcPr>
-            <w:tcW w:w="11970" w:type="dxa"/>
+            <w:tcW w:w="5000" w:type="pct"/>
             <w:vAlign w:val="center"/>
             <w:hideMark/>
           </w:tcPr>
@@ -3568,7 +3770,6 @@
               <w:rPr>
                 <w:rFonts w:ascii="Courier New" w:eastAsia="Times New Roman" w:hAnsi="Courier New" w:cs="Courier New"/>
               </w:rPr>
-              <w:lastRenderedPageBreak/>
               <w:t>        </w:t>
             </w:r>
             <w:proofErr w:type="spellStart"/>
@@ -3675,7 +3876,6 @@
           <w:sz w:val="24"/>
           <w:szCs w:val="24"/>
         </w:rPr>
-        <w:lastRenderedPageBreak/>
         <w:t>Now let’s start writing the configuration file </w:t>
       </w:r>
       <w:r>
@@ -3724,7 +3924,13 @@
     </w:p>
     <w:tbl>
       <w:tblPr>
-        <w:tblW w:w="10545" w:type="dxa"/>
+        <w:tblW w:w="5000" w:type="pct"/>
+        <w:tblBorders>
+          <w:top w:val="single" w:sz="4" w:space="0" w:color="auto"/>
+          <w:left w:val="single" w:sz="4" w:space="0" w:color="auto"/>
+          <w:bottom w:val="single" w:sz="4" w:space="0" w:color="auto"/>
+          <w:right w:val="single" w:sz="4" w:space="0" w:color="auto"/>
+        </w:tblBorders>
         <w:tblCellMar>
           <w:left w:w="0" w:type="dxa"/>
           <w:right w:w="0" w:type="dxa"/>
@@ -3732,12 +3938,12 @@
         <w:tblLook w:val="04A0"/>
       </w:tblPr>
       <w:tblGrid>
-        <w:gridCol w:w="10545"/>
+        <w:gridCol w:w="9370"/>
       </w:tblGrid>
       <w:tr>
         <w:tc>
           <w:tcPr>
-            <w:tcW w:w="10515" w:type="dxa"/>
+            <w:tcW w:w="5000" w:type="pct"/>
             <w:vAlign w:val="center"/>
             <w:hideMark/>
           </w:tcPr>
@@ -3745,9 +3951,7 @@
             <w:pPr>
               <w:spacing w:after="0" w:line="240" w:lineRule="auto"/>
               <w:rPr>
-                <w:rFonts w:ascii="Times New Roman" w:eastAsia="Times New Roman" w:hAnsi="Times New Roman" w:cs="Times New Roman"/>
-                <w:sz w:val="24"/>
-                <w:szCs w:val="24"/>
+                <w:rFonts w:ascii="Courier New" w:eastAsia="Times New Roman" w:hAnsi="Courier New" w:cs="Courier New"/>
               </w:rPr>
             </w:pPr>
             <w:r>
@@ -3758,9 +3962,7 @@
             </w:r>
             <w:r>
               <w:rPr>
-                <w:rFonts w:ascii="Times New Roman" w:eastAsia="Times New Roman" w:hAnsi="Times New Roman" w:cs="Times New Roman"/>
-                <w:sz w:val="24"/>
-                <w:szCs w:val="24"/>
+                <w:rFonts w:ascii="Courier New" w:eastAsia="Times New Roman" w:hAnsi="Courier New" w:cs="Courier New"/>
               </w:rPr>
               <w:t xml:space="preserve"> </w:t>
             </w:r>
@@ -3786,9 +3988,7 @@
             </w:r>
             <w:r>
               <w:rPr>
-                <w:rFonts w:ascii="Times New Roman" w:eastAsia="Times New Roman" w:hAnsi="Times New Roman" w:cs="Times New Roman"/>
-                <w:sz w:val="24"/>
-                <w:szCs w:val="24"/>
+                <w:rFonts w:ascii="Courier New" w:eastAsia="Times New Roman" w:hAnsi="Courier New" w:cs="Courier New"/>
               </w:rPr>
               <w:t xml:space="preserve"> </w:t>
             </w:r>
@@ -3817,9 +4017,7 @@
             <w:pPr>
               <w:spacing w:after="0" w:line="240" w:lineRule="auto"/>
               <w:rPr>
-                <w:rFonts w:ascii="Times New Roman" w:eastAsia="Times New Roman" w:hAnsi="Times New Roman" w:cs="Times New Roman"/>
-                <w:sz w:val="24"/>
-                <w:szCs w:val="24"/>
+                <w:rFonts w:ascii="Courier New" w:eastAsia="Times New Roman" w:hAnsi="Courier New" w:cs="Courier New"/>
               </w:rPr>
             </w:pPr>
             <w:r>
@@ -3830,9 +4028,7 @@
             </w:r>
             <w:r>
               <w:rPr>
-                <w:rFonts w:ascii="Times New Roman" w:eastAsia="Times New Roman" w:hAnsi="Times New Roman" w:cs="Times New Roman"/>
-                <w:sz w:val="24"/>
-                <w:szCs w:val="24"/>
+                <w:rFonts w:ascii="Courier New" w:eastAsia="Times New Roman" w:hAnsi="Courier New" w:cs="Courier New"/>
               </w:rPr>
               <w:t xml:space="preserve"> </w:t>
             </w:r>
@@ -3858,9 +4054,7 @@
             </w:r>
             <w:r>
               <w:rPr>
-                <w:rFonts w:ascii="Times New Roman" w:eastAsia="Times New Roman" w:hAnsi="Times New Roman" w:cs="Times New Roman"/>
-                <w:sz w:val="24"/>
-                <w:szCs w:val="24"/>
+                <w:rFonts w:ascii="Courier New" w:eastAsia="Times New Roman" w:hAnsi="Courier New" w:cs="Courier New"/>
               </w:rPr>
               <w:t xml:space="preserve"> </w:t>
             </w:r>
@@ -3889,9 +4083,7 @@
             <w:pPr>
               <w:spacing w:after="0" w:line="240" w:lineRule="auto"/>
               <w:rPr>
-                <w:rFonts w:ascii="Times New Roman" w:eastAsia="Times New Roman" w:hAnsi="Times New Roman" w:cs="Times New Roman"/>
-                <w:sz w:val="24"/>
-                <w:szCs w:val="24"/>
+                <w:rFonts w:ascii="Courier New" w:eastAsia="Times New Roman" w:hAnsi="Courier New" w:cs="Courier New"/>
               </w:rPr>
             </w:pPr>
             <w:r>
@@ -3902,9 +4094,7 @@
             </w:r>
             <w:r>
               <w:rPr>
-                <w:rFonts w:ascii="Times New Roman" w:eastAsia="Times New Roman" w:hAnsi="Times New Roman" w:cs="Times New Roman"/>
-                <w:sz w:val="24"/>
-                <w:szCs w:val="24"/>
+                <w:rFonts w:ascii="Courier New" w:eastAsia="Times New Roman" w:hAnsi="Courier New" w:cs="Courier New"/>
               </w:rPr>
               <w:t xml:space="preserve"> </w:t>
             </w:r>
@@ -3930,9 +4120,7 @@
             </w:r>
             <w:r>
               <w:rPr>
-                <w:rFonts w:ascii="Times New Roman" w:eastAsia="Times New Roman" w:hAnsi="Times New Roman" w:cs="Times New Roman"/>
-                <w:sz w:val="24"/>
-                <w:szCs w:val="24"/>
+                <w:rFonts w:ascii="Courier New" w:eastAsia="Times New Roman" w:hAnsi="Courier New" w:cs="Courier New"/>
               </w:rPr>
               <w:t xml:space="preserve"> </w:t>
             </w:r>
@@ -3961,16 +4149,12 @@
             <w:pPr>
               <w:spacing w:after="0" w:line="240" w:lineRule="auto"/>
               <w:rPr>
-                <w:rFonts w:ascii="Times New Roman" w:eastAsia="Times New Roman" w:hAnsi="Times New Roman" w:cs="Times New Roman"/>
-                <w:sz w:val="24"/>
-                <w:szCs w:val="24"/>
-              </w:rPr>
-            </w:pPr>
-            <w:r>
-              <w:rPr>
-                <w:rFonts w:ascii="Times New Roman" w:eastAsia="Times New Roman" w:hAnsi="Times New Roman" w:cs="Times New Roman"/>
-                <w:sz w:val="24"/>
-                <w:szCs w:val="24"/>
+                <w:rFonts w:ascii="Courier New" w:eastAsia="Times New Roman" w:hAnsi="Courier New" w:cs="Courier New"/>
+              </w:rPr>
+            </w:pPr>
+            <w:r>
+              <w:rPr>
+                <w:rFonts w:ascii="Courier New" w:eastAsia="Times New Roman" w:hAnsi="Courier New" w:cs="Courier New"/>
               </w:rPr>
               <w:t> </w:t>
             </w:r>
@@ -3979,9 +4163,7 @@
             <w:pPr>
               <w:spacing w:after="0" w:line="240" w:lineRule="auto"/>
               <w:rPr>
-                <w:rFonts w:ascii="Times New Roman" w:eastAsia="Times New Roman" w:hAnsi="Times New Roman" w:cs="Times New Roman"/>
-                <w:sz w:val="24"/>
-                <w:szCs w:val="24"/>
+                <w:rFonts w:ascii="Courier New" w:eastAsia="Times New Roman" w:hAnsi="Courier New" w:cs="Courier New"/>
               </w:rPr>
             </w:pPr>
             <w:r>
@@ -3995,16 +4177,12 @@
             <w:pPr>
               <w:spacing w:after="0" w:line="240" w:lineRule="auto"/>
               <w:rPr>
-                <w:rFonts w:ascii="Times New Roman" w:eastAsia="Times New Roman" w:hAnsi="Times New Roman" w:cs="Times New Roman"/>
-                <w:sz w:val="24"/>
-                <w:szCs w:val="24"/>
-              </w:rPr>
-            </w:pPr>
-            <w:r>
-              <w:rPr>
-                <w:rFonts w:ascii="Times New Roman" w:eastAsia="Times New Roman" w:hAnsi="Times New Roman" w:cs="Times New Roman"/>
-                <w:sz w:val="24"/>
-                <w:szCs w:val="24"/>
+                <w:rFonts w:ascii="Courier New" w:eastAsia="Times New Roman" w:hAnsi="Courier New" w:cs="Courier New"/>
+              </w:rPr>
+            </w:pPr>
+            <w:r>
+              <w:rPr>
+                <w:rFonts w:ascii="Courier New" w:eastAsia="Times New Roman" w:hAnsi="Courier New" w:cs="Courier New"/>
               </w:rPr>
               <w:t> </w:t>
             </w:r>
@@ -4013,9 +4191,7 @@
             <w:pPr>
               <w:spacing w:after="0" w:line="240" w:lineRule="auto"/>
               <w:rPr>
-                <w:rFonts w:ascii="Times New Roman" w:eastAsia="Times New Roman" w:hAnsi="Times New Roman" w:cs="Times New Roman"/>
-                <w:sz w:val="24"/>
-                <w:szCs w:val="24"/>
+                <w:rFonts w:ascii="Courier New" w:eastAsia="Times New Roman" w:hAnsi="Courier New" w:cs="Courier New"/>
               </w:rPr>
             </w:pPr>
             <w:r>
@@ -4037,9 +4213,7 @@
             <w:pPr>
               <w:spacing w:after="0" w:line="240" w:lineRule="auto"/>
               <w:rPr>
-                <w:rFonts w:ascii="Times New Roman" w:eastAsia="Times New Roman" w:hAnsi="Times New Roman" w:cs="Times New Roman"/>
-                <w:sz w:val="24"/>
-                <w:szCs w:val="24"/>
+                <w:rFonts w:ascii="Courier New" w:eastAsia="Times New Roman" w:hAnsi="Courier New" w:cs="Courier New"/>
               </w:rPr>
             </w:pPr>
             <w:r>
@@ -4061,9 +4235,7 @@
             <w:pPr>
               <w:spacing w:after="0" w:line="240" w:lineRule="auto"/>
               <w:rPr>
-                <w:rFonts w:ascii="Times New Roman" w:eastAsia="Times New Roman" w:hAnsi="Times New Roman" w:cs="Times New Roman"/>
-                <w:sz w:val="24"/>
-                <w:szCs w:val="24"/>
+                <w:rFonts w:ascii="Courier New" w:eastAsia="Times New Roman" w:hAnsi="Courier New" w:cs="Courier New"/>
               </w:rPr>
             </w:pPr>
             <w:r>
@@ -4152,7 +4324,13 @@
     </w:p>
     <w:tbl>
       <w:tblPr>
-        <w:tblW w:w="10545" w:type="dxa"/>
+        <w:tblW w:w="5000" w:type="pct"/>
+        <w:tblBorders>
+          <w:top w:val="single" w:sz="4" w:space="0" w:color="auto"/>
+          <w:left w:val="single" w:sz="4" w:space="0" w:color="auto"/>
+          <w:bottom w:val="single" w:sz="4" w:space="0" w:color="auto"/>
+          <w:right w:val="single" w:sz="4" w:space="0" w:color="auto"/>
+        </w:tblBorders>
         <w:tblCellMar>
           <w:left w:w="0" w:type="dxa"/>
           <w:right w:w="0" w:type="dxa"/>
@@ -4160,12 +4338,12 @@
         <w:tblLook w:val="04A0"/>
       </w:tblPr>
       <w:tblGrid>
-        <w:gridCol w:w="10545"/>
+        <w:gridCol w:w="9370"/>
       </w:tblGrid>
       <w:tr>
         <w:tc>
           <w:tcPr>
-            <w:tcW w:w="10515" w:type="dxa"/>
+            <w:tcW w:w="5000" w:type="pct"/>
             <w:vAlign w:val="center"/>
             <w:hideMark/>
           </w:tcPr>
@@ -4793,7 +4971,13 @@
     </w:p>
     <w:tbl>
       <w:tblPr>
-        <w:tblW w:w="10545" w:type="dxa"/>
+        <w:tblW w:w="5000" w:type="pct"/>
+        <w:tblBorders>
+          <w:top w:val="single" w:sz="4" w:space="0" w:color="auto"/>
+          <w:left w:val="single" w:sz="4" w:space="0" w:color="auto"/>
+          <w:bottom w:val="single" w:sz="4" w:space="0" w:color="auto"/>
+          <w:right w:val="single" w:sz="4" w:space="0" w:color="auto"/>
+        </w:tblBorders>
         <w:tblCellMar>
           <w:left w:w="0" w:type="dxa"/>
           <w:right w:w="0" w:type="dxa"/>
@@ -4801,12 +4985,12 @@
         <w:tblLook w:val="04A0"/>
       </w:tblPr>
       <w:tblGrid>
-        <w:gridCol w:w="10545"/>
+        <w:gridCol w:w="9370"/>
       </w:tblGrid>
       <w:tr>
         <w:tc>
           <w:tcPr>
-            <w:tcW w:w="10515" w:type="dxa"/>
+            <w:tcW w:w="5000" w:type="pct"/>
             <w:vAlign w:val="center"/>
             <w:hideMark/>
           </w:tcPr>
@@ -4903,7 +5087,6 @@
           <w:sz w:val="24"/>
           <w:szCs w:val="24"/>
         </w:rPr>
-        <w:lastRenderedPageBreak/>
         <w:t>As I told already, </w:t>
       </w:r>
       <w:r>
@@ -4994,7 +5177,13 @@
     </w:p>
     <w:tbl>
       <w:tblPr>
-        <w:tblW w:w="10545" w:type="dxa"/>
+        <w:tblW w:w="5000" w:type="pct"/>
+        <w:tblBorders>
+          <w:top w:val="single" w:sz="4" w:space="0" w:color="auto"/>
+          <w:left w:val="single" w:sz="4" w:space="0" w:color="auto"/>
+          <w:bottom w:val="single" w:sz="4" w:space="0" w:color="auto"/>
+          <w:right w:val="single" w:sz="4" w:space="0" w:color="auto"/>
+        </w:tblBorders>
         <w:tblCellMar>
           <w:left w:w="0" w:type="dxa"/>
           <w:right w:w="0" w:type="dxa"/>
@@ -5002,12 +5191,12 @@
         <w:tblLook w:val="04A0"/>
       </w:tblPr>
       <w:tblGrid>
-        <w:gridCol w:w="10545"/>
+        <w:gridCol w:w="9370"/>
       </w:tblGrid>
       <w:tr>
         <w:tc>
           <w:tcPr>
-            <w:tcW w:w="10515" w:type="dxa"/>
+            <w:tcW w:w="5000" w:type="pct"/>
             <w:vAlign w:val="center"/>
             <w:hideMark/>
           </w:tcPr>
@@ -5594,7 +5783,13 @@
     </w:p>
     <w:tbl>
       <w:tblPr>
-        <w:tblW w:w="10545" w:type="dxa"/>
+        <w:tblW w:w="5000" w:type="pct"/>
+        <w:tblBorders>
+          <w:top w:val="single" w:sz="4" w:space="0" w:color="auto"/>
+          <w:left w:val="single" w:sz="4" w:space="0" w:color="auto"/>
+          <w:bottom w:val="single" w:sz="4" w:space="0" w:color="auto"/>
+          <w:right w:val="single" w:sz="4" w:space="0" w:color="auto"/>
+        </w:tblBorders>
         <w:tblCellMar>
           <w:left w:w="0" w:type="dxa"/>
           <w:right w:w="0" w:type="dxa"/>
@@ -5602,12 +5797,12 @@
         <w:tblLook w:val="04A0"/>
       </w:tblPr>
       <w:tblGrid>
-        <w:gridCol w:w="10545"/>
+        <w:gridCol w:w="9370"/>
       </w:tblGrid>
       <w:tr>
         <w:tc>
           <w:tcPr>
-            <w:tcW w:w="10515" w:type="dxa"/>
+            <w:tcW w:w="5000" w:type="pct"/>
             <w:vAlign w:val="center"/>
             <w:hideMark/>
           </w:tcPr>
@@ -5991,7 +6186,13 @@
     </w:p>
     <w:tbl>
       <w:tblPr>
-        <w:tblW w:w="10545" w:type="dxa"/>
+        <w:tblW w:w="5000" w:type="pct"/>
+        <w:tblBorders>
+          <w:top w:val="single" w:sz="4" w:space="0" w:color="auto"/>
+          <w:left w:val="single" w:sz="4" w:space="0" w:color="auto"/>
+          <w:bottom w:val="single" w:sz="4" w:space="0" w:color="auto"/>
+          <w:right w:val="single" w:sz="4" w:space="0" w:color="auto"/>
+        </w:tblBorders>
         <w:tblCellMar>
           <w:left w:w="0" w:type="dxa"/>
           <w:right w:w="0" w:type="dxa"/>
@@ -5999,12 +6200,12 @@
         <w:tblLook w:val="04A0"/>
       </w:tblPr>
       <w:tblGrid>
-        <w:gridCol w:w="10545"/>
+        <w:gridCol w:w="9370"/>
       </w:tblGrid>
       <w:tr>
         <w:tc>
           <w:tcPr>
-            <w:tcW w:w="10515" w:type="dxa"/>
+            <w:tcW w:w="5000" w:type="pct"/>
             <w:vAlign w:val="center"/>
             <w:hideMark/>
           </w:tcPr>
@@ -6365,7 +6566,6 @@
               <w:rPr>
                 <w:rFonts w:ascii="Courier New" w:eastAsia="Times New Roman" w:hAnsi="Courier New" w:cs="Courier New"/>
               </w:rPr>
-              <w:lastRenderedPageBreak/>
               <w:t>Output:</w:t>
             </w:r>
           </w:p>
@@ -6526,7 +6726,6 @@
           <w:sz w:val="24"/>
           <w:szCs w:val="24"/>
         </w:rPr>
-        <w:lastRenderedPageBreak/>
         <w:t>Strange !! With above configuration we are discovering beans two times and activating annotations two times as well. But output got printed one time only. Why? Because spring is intelligent enough to register any configuration processing only once if it is registered multiple tiles using same or different ways. Cool !!</w:t>
       </w:r>
     </w:p>

</xml_diff>

<commit_message>
Some more changes made to project guide file.
</commit_message>
<xml_diff>
--- a/SpringMVCApplicationFlow/SpringMVCApplicationFlowProjectGuide.docx
+++ b/SpringMVCApplicationFlow/SpringMVCApplicationFlowProjectGuide.docx
@@ -959,20 +959,31 @@
         <w:shd w:val="clear" w:color="auto" w:fill="FFFFFF"/>
         <w:spacing w:after="0" w:line="240" w:lineRule="auto"/>
         <w:rPr>
-          <w:rFonts w:ascii="Segoe UI" w:eastAsia="Times New Roman" w:hAnsi="Segoe UI" w:cs="Segoe UI"/>
-          <w:color w:val="212121"/>
+          <w:rFonts w:ascii="Open Sans" w:hAnsi="Open Sans" w:cs="Open Sans"/>
+          <w:color w:val="BA3925"/>
+          <w:spacing w:val="-2"/>
           <w:sz w:val="24"/>
           <w:szCs w:val="24"/>
         </w:rPr>
       </w:pPr>
       <w:r>
         <w:rPr>
-          <w:rFonts w:ascii="Segoe UI" w:eastAsia="Times New Roman" w:hAnsi="Segoe UI" w:cs="Segoe UI"/>
-          <w:color w:val="212121"/>
-          <w:sz w:val="24"/>
-          <w:szCs w:val="24"/>
-        </w:rPr>
-        <w:t>We have already learned few things in </w:t>
+          <w:rFonts w:ascii="Open Sans" w:hAnsi="Open Sans" w:cs="Open Sans"/>
+          <w:color w:val="BA3925"/>
+          <w:spacing w:val="-2"/>
+          <w:sz w:val="24"/>
+          <w:szCs w:val="24"/>
+        </w:rPr>
+        <w:t>We have already learned few things in</w:t>
+      </w:r>
+      <w:r>
+        <w:rPr>
+          <w:rFonts w:ascii="Segoe UI" w:eastAsia="Times New Roman" w:hAnsi="Segoe UI" w:cs="Segoe UI"/>
+          <w:color w:val="212121"/>
+          <w:sz w:val="24"/>
+          <w:szCs w:val="24"/>
+        </w:rPr>
+        <w:t> </w:t>
       </w:r>
       <w:hyperlink r:id="rId5" w:tooltip="Spring Tutorials" w:history="1">
         <w:r>
@@ -995,12 +1006,31 @@
           <w:sz w:val="24"/>
           <w:szCs w:val="24"/>
         </w:rPr>
-        <w:t>. In those tutorials, we did use tags like </w:t>
+        <w:t xml:space="preserve">. </w:t>
+      </w:r>
+      <w:r>
+        <w:rPr>
+          <w:rFonts w:ascii="Open Sans" w:hAnsi="Open Sans" w:cs="Open Sans"/>
+          <w:color w:val="BA3925"/>
+          <w:spacing w:val="-2"/>
+          <w:sz w:val="24"/>
+          <w:szCs w:val="24"/>
+        </w:rPr>
+        <w:t>In those tutorials, we did use tags like</w:t>
+      </w:r>
+      <w:r>
+        <w:rPr>
+          <w:rFonts w:ascii="Segoe UI" w:eastAsia="Times New Roman" w:hAnsi="Segoe UI" w:cs="Segoe UI"/>
+          <w:color w:val="212121"/>
+          <w:sz w:val="24"/>
+          <w:szCs w:val="24"/>
+        </w:rPr>
+        <w:t> </w:t>
       </w:r>
       <w:r>
         <w:rPr>
           <w:rFonts w:ascii="Courier New" w:eastAsia="Times New Roman" w:hAnsi="Courier New" w:cs="Courier New"/>
-          <w:color w:val="212121"/>
+          <w:color w:val="BA3925"/>
           <w:sz w:val="23"/>
         </w:rPr>
         <w:t>&lt;</w:t>
@@ -1009,7 +1039,7 @@
       <w:r>
         <w:rPr>
           <w:rFonts w:ascii="Courier New" w:eastAsia="Times New Roman" w:hAnsi="Courier New" w:cs="Courier New"/>
-          <w:color w:val="212121"/>
+          <w:color w:val="BA3925"/>
           <w:sz w:val="23"/>
         </w:rPr>
         <w:t>context:annotation-config</w:t>
@@ -1018,7 +1048,7 @@
       <w:r>
         <w:rPr>
           <w:rFonts w:ascii="Courier New" w:eastAsia="Times New Roman" w:hAnsi="Courier New" w:cs="Courier New"/>
-          <w:color w:val="212121"/>
+          <w:color w:val="BA3925"/>
           <w:sz w:val="23"/>
         </w:rPr>
         <w:t>&gt;</w:t>
@@ -1030,12 +1060,31 @@
           <w:sz w:val="24"/>
           <w:szCs w:val="24"/>
         </w:rPr>
-        <w:t> or </w:t>
+        <w:t> </w:t>
+      </w:r>
+      <w:r>
+        <w:rPr>
+          <w:rFonts w:ascii="Open Sans" w:hAnsi="Open Sans" w:cs="Open Sans"/>
+          <w:color w:val="BA3925"/>
+          <w:spacing w:val="-2"/>
+          <w:sz w:val="24"/>
+          <w:szCs w:val="24"/>
+        </w:rPr>
+        <w:t>or</w:t>
+      </w:r>
+      <w:r>
+        <w:rPr>
+          <w:rFonts w:ascii="Segoe UI" w:eastAsia="Times New Roman" w:hAnsi="Segoe UI" w:cs="Segoe UI"/>
+          <w:color w:val="212121"/>
+          <w:sz w:val="24"/>
+          <w:szCs w:val="24"/>
+        </w:rPr>
+        <w:t> </w:t>
       </w:r>
       <w:r>
         <w:rPr>
           <w:rFonts w:ascii="Courier New" w:eastAsia="Times New Roman" w:hAnsi="Courier New" w:cs="Courier New"/>
-          <w:color w:val="212121"/>
+          <w:color w:val="BA3925"/>
           <w:sz w:val="23"/>
         </w:rPr>
         <w:t>&lt;</w:t>
@@ -1044,7 +1093,7 @@
       <w:r>
         <w:rPr>
           <w:rFonts w:ascii="Courier New" w:eastAsia="Times New Roman" w:hAnsi="Courier New" w:cs="Courier New"/>
-          <w:color w:val="212121"/>
+          <w:color w:val="BA3925"/>
           <w:sz w:val="23"/>
         </w:rPr>
         <w:t>context:component</w:t>
@@ -1053,7 +1102,7 @@
       <w:r>
         <w:rPr>
           <w:rFonts w:ascii="Courier New" w:eastAsia="Times New Roman" w:hAnsi="Courier New" w:cs="Courier New"/>
-          <w:color w:val="212121"/>
+          <w:color w:val="BA3925"/>
           <w:sz w:val="23"/>
         </w:rPr>
         <w:t>-scan&gt;</w:t>
@@ -1065,12 +1114,31 @@
           <w:sz w:val="24"/>
           <w:szCs w:val="24"/>
         </w:rPr>
-        <w:t>, but didn’t explained much in detail about these tags. So we are writing this notes, specifically to list down the difference between tags </w:t>
+        <w:t xml:space="preserve">, </w:t>
+      </w:r>
+      <w:r>
+        <w:rPr>
+          <w:rFonts w:ascii="Open Sans" w:hAnsi="Open Sans" w:cs="Open Sans"/>
+          <w:color w:val="BA3925"/>
+          <w:spacing w:val="-2"/>
+          <w:sz w:val="24"/>
+          <w:szCs w:val="24"/>
+        </w:rPr>
+        <w:t>but didn’t explained much in detail about these tags. So we are writing this notes, specifically to list down the difference between tags</w:t>
+      </w:r>
+      <w:r>
+        <w:rPr>
+          <w:rFonts w:ascii="Segoe UI" w:eastAsia="Times New Roman" w:hAnsi="Segoe UI" w:cs="Segoe UI"/>
+          <w:color w:val="212121"/>
+          <w:sz w:val="24"/>
+          <w:szCs w:val="24"/>
+        </w:rPr>
+        <w:t> </w:t>
       </w:r>
       <w:r>
         <w:rPr>
           <w:rFonts w:ascii="Courier New" w:eastAsia="Times New Roman" w:hAnsi="Courier New" w:cs="Courier New"/>
-          <w:color w:val="212121"/>
+          <w:color w:val="BA3925"/>
           <w:sz w:val="23"/>
         </w:rPr>
         <w:t>&lt;</w:t>
@@ -1079,7 +1147,7 @@
       <w:r>
         <w:rPr>
           <w:rFonts w:ascii="Courier New" w:eastAsia="Times New Roman" w:hAnsi="Courier New" w:cs="Courier New"/>
-          <w:color w:val="212121"/>
+          <w:color w:val="BA3925"/>
           <w:sz w:val="23"/>
         </w:rPr>
         <w:t>context:annotation-config</w:t>
@@ -1088,7 +1156,7 @@
       <w:r>
         <w:rPr>
           <w:rFonts w:ascii="Courier New" w:eastAsia="Times New Roman" w:hAnsi="Courier New" w:cs="Courier New"/>
-          <w:color w:val="212121"/>
+          <w:color w:val="BA3925"/>
           <w:sz w:val="23"/>
         </w:rPr>
         <w:t>&gt;</w:t>
@@ -1100,12 +1168,31 @@
           <w:sz w:val="24"/>
           <w:szCs w:val="24"/>
         </w:rPr>
-        <w:t> and </w:t>
+        <w:t> </w:t>
+      </w:r>
+      <w:r>
+        <w:rPr>
+          <w:rFonts w:ascii="Open Sans" w:hAnsi="Open Sans" w:cs="Open Sans"/>
+          <w:color w:val="BA3925"/>
+          <w:spacing w:val="-2"/>
+          <w:sz w:val="24"/>
+          <w:szCs w:val="24"/>
+        </w:rPr>
+        <w:t>and</w:t>
+      </w:r>
+      <w:r>
+        <w:rPr>
+          <w:rFonts w:ascii="Segoe UI" w:eastAsia="Times New Roman" w:hAnsi="Segoe UI" w:cs="Segoe UI"/>
+          <w:color w:val="212121"/>
+          <w:sz w:val="24"/>
+          <w:szCs w:val="24"/>
+        </w:rPr>
+        <w:t> </w:t>
       </w:r>
       <w:r>
         <w:rPr>
           <w:rFonts w:ascii="Courier New" w:eastAsia="Times New Roman" w:hAnsi="Courier New" w:cs="Courier New"/>
-          <w:color w:val="212121"/>
+          <w:color w:val="BA3925"/>
           <w:sz w:val="23"/>
         </w:rPr>
         <w:t>&lt;</w:t>
@@ -1114,7 +1201,7 @@
       <w:r>
         <w:rPr>
           <w:rFonts w:ascii="Courier New" w:eastAsia="Times New Roman" w:hAnsi="Courier New" w:cs="Courier New"/>
-          <w:color w:val="212121"/>
+          <w:color w:val="BA3925"/>
           <w:sz w:val="23"/>
         </w:rPr>
         <w:t>context:component</w:t>
@@ -1123,7 +1210,7 @@
       <w:r>
         <w:rPr>
           <w:rFonts w:ascii="Courier New" w:eastAsia="Times New Roman" w:hAnsi="Courier New" w:cs="Courier New"/>
-          <w:color w:val="212121"/>
+          <w:color w:val="BA3925"/>
           <w:sz w:val="23"/>
         </w:rPr>
         <w:t>-scan&gt;</w:t>
@@ -1135,7 +1222,17 @@
           <w:sz w:val="24"/>
           <w:szCs w:val="24"/>
         </w:rPr>
-        <w:t> so that when you use them in future, you will know, what exactly are you doing.</w:t>
+        <w:t> </w:t>
+      </w:r>
+      <w:r>
+        <w:rPr>
+          <w:rFonts w:ascii="Open Sans" w:hAnsi="Open Sans" w:cs="Open Sans"/>
+          <w:color w:val="BA3925"/>
+          <w:spacing w:val="-2"/>
+          <w:sz w:val="24"/>
+          <w:szCs w:val="24"/>
+        </w:rPr>
+        <w:t>so that when you use them in future, you will know, what exactly are you doing.</w:t>
       </w:r>
     </w:p>
     <w:p>
@@ -1143,25 +1240,36 @@
         <w:shd w:val="clear" w:color="auto" w:fill="FFFFFF"/>
         <w:spacing w:after="0" w:line="240" w:lineRule="auto"/>
         <w:rPr>
-          <w:rFonts w:ascii="Segoe UI" w:eastAsia="Times New Roman" w:hAnsi="Segoe UI" w:cs="Segoe UI"/>
-          <w:color w:val="212121"/>
+          <w:rFonts w:ascii="Open Sans" w:hAnsi="Open Sans" w:cs="Open Sans"/>
+          <w:color w:val="BA3925"/>
+          <w:spacing w:val="-2"/>
           <w:sz w:val="24"/>
           <w:szCs w:val="24"/>
         </w:rPr>
       </w:pPr>
       <w:r>
         <w:rPr>
-          <w:rFonts w:ascii="Segoe UI" w:eastAsia="Times New Roman" w:hAnsi="Segoe UI" w:cs="Segoe UI"/>
-          <w:color w:val="212121"/>
-          <w:sz w:val="24"/>
-          <w:szCs w:val="24"/>
-        </w:rPr>
-        <w:t>1) First big difference between both tags is that </w:t>
+          <w:rFonts w:ascii="Open Sans" w:hAnsi="Open Sans" w:cs="Open Sans"/>
+          <w:color w:val="BA3925"/>
+          <w:spacing w:val="-2"/>
+          <w:sz w:val="24"/>
+          <w:szCs w:val="24"/>
+        </w:rPr>
+        <w:t>1) First big difference between both tags is that</w:t>
+      </w:r>
+      <w:r>
+        <w:rPr>
+          <w:rFonts w:ascii="Segoe UI" w:eastAsia="Times New Roman" w:hAnsi="Segoe UI" w:cs="Segoe UI"/>
+          <w:color w:val="212121"/>
+          <w:sz w:val="24"/>
+          <w:szCs w:val="24"/>
+        </w:rPr>
+        <w:t> </w:t>
       </w:r>
       <w:r>
         <w:rPr>
           <w:rFonts w:ascii="Courier New" w:eastAsia="Times New Roman" w:hAnsi="Courier New" w:cs="Courier New"/>
-          <w:color w:val="212121"/>
+          <w:color w:val="BA3925"/>
           <w:sz w:val="23"/>
         </w:rPr>
         <w:t>&lt;</w:t>
@@ -1170,7 +1278,7 @@
       <w:r>
         <w:rPr>
           <w:rFonts w:ascii="Courier New" w:eastAsia="Times New Roman" w:hAnsi="Courier New" w:cs="Courier New"/>
-          <w:color w:val="212121"/>
+          <w:color w:val="BA3925"/>
           <w:sz w:val="23"/>
         </w:rPr>
         <w:t>context:annotation-config</w:t>
@@ -1179,7 +1287,7 @@
       <w:r>
         <w:rPr>
           <w:rFonts w:ascii="Courier New" w:eastAsia="Times New Roman" w:hAnsi="Courier New" w:cs="Courier New"/>
-          <w:color w:val="212121"/>
+          <w:color w:val="BA3925"/>
           <w:sz w:val="23"/>
         </w:rPr>
         <w:t>&gt;</w:t>
@@ -1191,27 +1299,65 @@
           <w:sz w:val="24"/>
           <w:szCs w:val="24"/>
         </w:rPr>
-        <w:t> is </w:t>
-      </w:r>
-      <w:r>
-        <w:rPr>
-          <w:rFonts w:ascii="Segoe UI" w:eastAsia="Times New Roman" w:hAnsi="Segoe UI" w:cs="Segoe UI"/>
+        <w:t> </w:t>
+      </w:r>
+      <w:r>
+        <w:rPr>
+          <w:rFonts w:ascii="Open Sans" w:hAnsi="Open Sans" w:cs="Open Sans"/>
+          <w:color w:val="BA3925"/>
+          <w:spacing w:val="-2"/>
+          <w:sz w:val="24"/>
+          <w:szCs w:val="24"/>
+        </w:rPr>
+        <w:t>is</w:t>
+      </w:r>
+      <w:r>
+        <w:rPr>
+          <w:rFonts w:ascii="Segoe UI" w:eastAsia="Times New Roman" w:hAnsi="Segoe UI" w:cs="Segoe UI"/>
+          <w:color w:val="212121"/>
+          <w:sz w:val="24"/>
+          <w:szCs w:val="24"/>
+        </w:rPr>
+        <w:t> </w:t>
+      </w:r>
+      <w:r>
+        <w:rPr>
+          <w:rFonts w:ascii="Open Sans" w:hAnsi="Open Sans" w:cs="Open Sans"/>
           <w:b/>
-          <w:bCs/>
-          <w:color w:val="212121"/>
-          <w:sz w:val="24"/>
-          <w:szCs w:val="24"/>
-        </w:rPr>
-        <w:t>used to activate applied annotations in already registered beans in application context</w:t>
-      </w:r>
-      <w:r>
-        <w:rPr>
-          <w:rFonts w:ascii="Segoe UI" w:eastAsia="Times New Roman" w:hAnsi="Segoe UI" w:cs="Segoe UI"/>
-          <w:color w:val="212121"/>
-          <w:sz w:val="24"/>
-          <w:szCs w:val="24"/>
-        </w:rPr>
-        <w:t>. Note that it simply does not matter whether bean was registered by which mechanism e.g. using </w:t>
+          <w:color w:val="BA3925"/>
+          <w:spacing w:val="-2"/>
+          <w:sz w:val="24"/>
+          <w:szCs w:val="24"/>
+        </w:rPr>
+        <w:t>used to activate applied annotations in already registered beans in application context.</w:t>
+      </w:r>
+      <w:r>
+        <w:rPr>
+          <w:rFonts w:ascii="Segoe UI" w:eastAsia="Times New Roman" w:hAnsi="Segoe UI" w:cs="Segoe UI"/>
+          <w:color w:val="212121"/>
+          <w:sz w:val="24"/>
+          <w:szCs w:val="24"/>
+        </w:rPr>
+        <w:t xml:space="preserve"> </w:t>
+      </w:r>
+      <w:r>
+        <w:rPr>
+          <w:rFonts w:ascii="Open Sans" w:hAnsi="Open Sans" w:cs="Open Sans"/>
+          <w:color w:val="BA3925"/>
+          <w:spacing w:val="-2"/>
+          <w:sz w:val="24"/>
+          <w:szCs w:val="24"/>
+        </w:rPr>
+        <w:t>Note that it simply does not matter whether bean was registered by which mechanism e.g. using</w:t>
+      </w:r>
+      <w:r>
+        <w:rPr>
+          <w:rFonts w:ascii="Segoe UI" w:eastAsia="Times New Roman" w:hAnsi="Segoe UI" w:cs="Segoe UI"/>
+          <w:color w:val="212121"/>
+          <w:sz w:val="24"/>
+          <w:szCs w:val="24"/>
+        </w:rPr>
+        <w:t> </w:t>
       </w:r>
       <w:r>
         <w:rPr>
@@ -1246,7 +1392,17 @@
           <w:sz w:val="24"/>
           <w:szCs w:val="24"/>
         </w:rPr>
-        <w:t> or it was defined in application-context.xml file itself.</w:t>
+        <w:t> </w:t>
+      </w:r>
+      <w:r>
+        <w:rPr>
+          <w:rFonts w:ascii="Open Sans" w:hAnsi="Open Sans" w:cs="Open Sans"/>
+          <w:color w:val="BA3925"/>
+          <w:spacing w:val="-2"/>
+          <w:sz w:val="24"/>
+          <w:szCs w:val="24"/>
+        </w:rPr>
+        <w:t>or it was defined in application-context.xml file itself.</w:t>
       </w:r>
     </w:p>
     <w:p>
@@ -1254,16 +1410,18 @@
         <w:shd w:val="clear" w:color="auto" w:fill="FFFFFF"/>
         <w:spacing w:after="0" w:line="240" w:lineRule="auto"/>
         <w:rPr>
-          <w:rFonts w:ascii="Segoe UI" w:eastAsia="Times New Roman" w:hAnsi="Segoe UI" w:cs="Segoe UI"/>
-          <w:color w:val="212121"/>
+          <w:rFonts w:ascii="Open Sans" w:hAnsi="Open Sans" w:cs="Open Sans"/>
+          <w:color w:val="BA3925"/>
+          <w:spacing w:val="-2"/>
           <w:sz w:val="24"/>
           <w:szCs w:val="24"/>
         </w:rPr>
       </w:pPr>
       <w:r>
         <w:rPr>
-          <w:rFonts w:ascii="Segoe UI" w:eastAsia="Times New Roman" w:hAnsi="Segoe UI" w:cs="Segoe UI"/>
-          <w:color w:val="212121"/>
+          <w:rFonts w:ascii="Open Sans" w:hAnsi="Open Sans" w:cs="Open Sans"/>
+          <w:color w:val="BA3925"/>
+          <w:spacing w:val="-2"/>
           <w:sz w:val="24"/>
           <w:szCs w:val="24"/>
         </w:rPr>
@@ -1271,23 +1429,23 @@
       </w:r>
       <w:r>
         <w:rPr>
-          <w:rFonts w:ascii="Segoe UI" w:eastAsia="Times New Roman" w:hAnsi="Segoe UI" w:cs="Segoe UI"/>
+          <w:rFonts w:ascii="Open Sans" w:hAnsi="Open Sans" w:cs="Open Sans"/>
           <w:b/>
-          <w:bCs/>
-          <w:color w:val="212121"/>
-          <w:sz w:val="24"/>
-          <w:szCs w:val="24"/>
-        </w:rPr>
-        <w:t>register the beans in context + it also scans the annotations inside beans and activate them</w:t>
-      </w:r>
-      <w:r>
-        <w:rPr>
-          <w:rFonts w:ascii="Segoe UI" w:eastAsia="Times New Roman" w:hAnsi="Segoe UI" w:cs="Segoe UI"/>
-          <w:color w:val="212121"/>
-          <w:sz w:val="24"/>
-          <w:szCs w:val="24"/>
-        </w:rPr>
-        <w:t>. So </w:t>
+          <w:color w:val="BA3925"/>
+          <w:spacing w:val="-2"/>
+          <w:sz w:val="24"/>
+          <w:szCs w:val="24"/>
+        </w:rPr>
+        <w:t xml:space="preserve">register the beans in context + it also scans the annotations inside beans and activate them. </w:t>
+      </w:r>
+      <w:r>
+        <w:rPr>
+          <w:rFonts w:ascii="Segoe UI" w:eastAsia="Times New Roman" w:hAnsi="Segoe UI" w:cs="Segoe UI"/>
+          <w:color w:val="212121"/>
+          <w:sz w:val="24"/>
+          <w:szCs w:val="24"/>
+        </w:rPr>
+        <w:t>So </w:t>
       </w:r>
       <w:r>
         <w:rPr>
@@ -1322,7 +1480,26 @@
           <w:sz w:val="24"/>
           <w:szCs w:val="24"/>
         </w:rPr>
-        <w:t>; does what </w:t>
+        <w:t xml:space="preserve">; </w:t>
+      </w:r>
+      <w:r>
+        <w:rPr>
+          <w:rFonts w:ascii="Open Sans" w:hAnsi="Open Sans" w:cs="Open Sans"/>
+          <w:color w:val="BA3925"/>
+          <w:spacing w:val="-2"/>
+          <w:sz w:val="24"/>
+          <w:szCs w:val="24"/>
+        </w:rPr>
+        <w:t>does what</w:t>
+      </w:r>
+      <w:r>
+        <w:rPr>
+          <w:rFonts w:ascii="Segoe UI" w:eastAsia="Times New Roman" w:hAnsi="Segoe UI" w:cs="Segoe UI"/>
+          <w:color w:val="212121"/>
+          <w:sz w:val="24"/>
+          <w:szCs w:val="24"/>
+        </w:rPr>
+        <w:t> </w:t>
       </w:r>
       <w:r>
         <w:rPr>
@@ -1357,7 +1534,17 @@
           <w:sz w:val="24"/>
           <w:szCs w:val="24"/>
         </w:rPr>
-        <w:t> does, but additionally it scan the packages and register the beans in application context.</w:t>
+        <w:t> </w:t>
+      </w:r>
+      <w:r>
+        <w:rPr>
+          <w:rFonts w:ascii="Open Sans" w:hAnsi="Open Sans" w:cs="Open Sans"/>
+          <w:color w:val="BA3925"/>
+          <w:spacing w:val="-2"/>
+          <w:sz w:val="24"/>
+          <w:szCs w:val="24"/>
+        </w:rPr>
+        <w:t>does, but additionally it scan the packages and register the beans in application context.</w:t>
       </w:r>
     </w:p>
     <w:p>
@@ -1461,18 +1648,20 @@
     <w:p>
       <w:pPr>
         <w:shd w:val="clear" w:color="auto" w:fill="FFFFFF"/>
-        <w:spacing w:before="150" w:after="240" w:line="240" w:lineRule="auto"/>
-        <w:rPr>
-          <w:rFonts w:ascii="Segoe UI" w:eastAsia="Times New Roman" w:hAnsi="Segoe UI" w:cs="Segoe UI"/>
-          <w:color w:val="212121"/>
+        <w:spacing w:after="0" w:line="240" w:lineRule="auto"/>
+        <w:rPr>
+          <w:rFonts w:ascii="Open Sans" w:hAnsi="Open Sans" w:cs="Open Sans"/>
+          <w:color w:val="BA3925"/>
+          <w:spacing w:val="-2"/>
           <w:sz w:val="24"/>
           <w:szCs w:val="24"/>
         </w:rPr>
       </w:pPr>
       <w:r>
         <w:rPr>
-          <w:rFonts w:ascii="Segoe UI" w:eastAsia="Times New Roman" w:hAnsi="Segoe UI" w:cs="Segoe UI"/>
-          <w:color w:val="212121"/>
+          <w:rFonts w:ascii="Open Sans" w:hAnsi="Open Sans" w:cs="Open Sans"/>
+          <w:color w:val="BA3925"/>
+          <w:spacing w:val="-2"/>
           <w:sz w:val="24"/>
           <w:szCs w:val="24"/>
         </w:rPr>
@@ -1492,12 +1681,22 @@
       </w:pPr>
       <w:r>
         <w:rPr>
-          <w:rFonts w:ascii="Segoe UI" w:eastAsia="Times New Roman" w:hAnsi="Segoe UI" w:cs="Segoe UI"/>
-          <w:color w:val="212121"/>
-          <w:sz w:val="24"/>
-          <w:szCs w:val="24"/>
-        </w:rPr>
-        <w:t>For reference, below are 3 beans. </w:t>
+          <w:rFonts w:ascii="Open Sans" w:hAnsi="Open Sans" w:cs="Open Sans"/>
+          <w:color w:val="BA3925"/>
+          <w:spacing w:val="-2"/>
+          <w:sz w:val="24"/>
+          <w:szCs w:val="24"/>
+        </w:rPr>
+        <w:t>For reference, below are 3 beans.</w:t>
+      </w:r>
+      <w:r>
+        <w:rPr>
+          <w:rFonts w:ascii="Segoe UI" w:eastAsia="Times New Roman" w:hAnsi="Segoe UI" w:cs="Segoe UI"/>
+          <w:color w:val="212121"/>
+          <w:sz w:val="24"/>
+          <w:szCs w:val="24"/>
+        </w:rPr>
+        <w:t> </w:t>
       </w:r>
       <w:proofErr w:type="spellStart"/>
       <w:r>
@@ -1516,7 +1715,36 @@
           <w:sz w:val="24"/>
           <w:szCs w:val="24"/>
         </w:rPr>
-        <w:t> has reference to </w:t>
+        <w:t> </w:t>
+      </w:r>
+      <w:r>
+        <w:rPr>
+          <w:rFonts w:ascii="Open Sans" w:hAnsi="Open Sans" w:cs="Open Sans"/>
+          <w:color w:val="BA3925"/>
+          <w:spacing w:val="-2"/>
+          <w:sz w:val="24"/>
+          <w:szCs w:val="24"/>
+        </w:rPr>
+        <w:t>has reference</w:t>
+      </w:r>
+      <w:r>
+        <w:rPr>
+          <w:rFonts w:ascii="Segoe UI" w:eastAsia="Times New Roman" w:hAnsi="Segoe UI" w:cs="Segoe UI"/>
+          <w:color w:val="212121"/>
+          <w:sz w:val="24"/>
+          <w:szCs w:val="24"/>
+        </w:rPr>
+        <w:t xml:space="preserve"> </w:t>
+      </w:r>
+      <w:r>
+        <w:rPr>
+          <w:rFonts w:ascii="Open Sans" w:hAnsi="Open Sans" w:cs="Open Sans"/>
+          <w:color w:val="BA3925"/>
+          <w:spacing w:val="-2"/>
+          <w:sz w:val="24"/>
+          <w:szCs w:val="24"/>
+        </w:rPr>
+        <w:t>to </w:t>
       </w:r>
       <w:proofErr w:type="spellStart"/>
       <w:r>
@@ -1535,7 +1763,26 @@
           <w:sz w:val="24"/>
           <w:szCs w:val="24"/>
         </w:rPr>
-        <w:t> and </w:t>
+        <w:t> </w:t>
+      </w:r>
+      <w:r>
+        <w:rPr>
+          <w:rFonts w:ascii="Open Sans" w:hAnsi="Open Sans" w:cs="Open Sans"/>
+          <w:color w:val="BA3925"/>
+          <w:spacing w:val="-2"/>
+          <w:sz w:val="24"/>
+          <w:szCs w:val="24"/>
+        </w:rPr>
+        <w:t>and</w:t>
+      </w:r>
+      <w:r>
+        <w:rPr>
+          <w:rFonts w:ascii="Segoe UI" w:eastAsia="Times New Roman" w:hAnsi="Segoe UI" w:cs="Segoe UI"/>
+          <w:color w:val="212121"/>
+          <w:sz w:val="24"/>
+          <w:szCs w:val="24"/>
+        </w:rPr>
+        <w:t> </w:t>
       </w:r>
       <w:proofErr w:type="spellStart"/>
       <w:r>
@@ -1554,12 +1801,28 @@
           <w:sz w:val="24"/>
           <w:szCs w:val="24"/>
         </w:rPr>
-        <w:t> additionally.</w:t>
+        <w:t> </w:t>
+      </w:r>
+      <w:r>
+        <w:rPr>
+          <w:rFonts w:ascii="Open Sans" w:hAnsi="Open Sans" w:cs="Open Sans"/>
+          <w:color w:val="BA3925"/>
+          <w:spacing w:val="-2"/>
+          <w:sz w:val="24"/>
+          <w:szCs w:val="24"/>
+        </w:rPr>
+        <w:t>additionally.</w:t>
       </w:r>
     </w:p>
     <w:tbl>
       <w:tblPr>
-        <w:tblW w:w="10545" w:type="dxa"/>
+        <w:tblW w:w="5000" w:type="pct"/>
+        <w:tblBorders>
+          <w:top w:val="single" w:sz="4" w:space="0" w:color="auto"/>
+          <w:left w:val="single" w:sz="4" w:space="0" w:color="auto"/>
+          <w:bottom w:val="single" w:sz="4" w:space="0" w:color="auto"/>
+          <w:right w:val="single" w:sz="4" w:space="0" w:color="auto"/>
+        </w:tblBorders>
         <w:tblCellMar>
           <w:left w:w="0" w:type="dxa"/>
           <w:right w:w="0" w:type="dxa"/>
@@ -1567,12 +1830,12 @@
         <w:tblLook w:val="04A0"/>
       </w:tblPr>
       <w:tblGrid>
-        <w:gridCol w:w="10545"/>
+        <w:gridCol w:w="9370"/>
       </w:tblGrid>
       <w:tr>
         <w:tc>
           <w:tcPr>
-            <w:tcW w:w="10515" w:type="dxa"/>
+            <w:tcW w:w="5000" w:type="pct"/>
             <w:vAlign w:val="center"/>
             <w:hideMark/>
           </w:tcPr>
@@ -1965,6 +2228,7 @@
               <w:rPr>
                 <w:rFonts w:ascii="Courier New" w:eastAsia="Times New Roman" w:hAnsi="Courier New" w:cs="Courier New"/>
               </w:rPr>
+              <w:lastRenderedPageBreak/>
               <w:t>    </w:t>
             </w:r>
             <w:r>
@@ -1989,7 +2253,6 @@
               <w:rPr>
                 <w:rFonts w:ascii="Courier New" w:eastAsia="Times New Roman" w:hAnsi="Courier New" w:cs="Courier New"/>
               </w:rPr>
-              <w:lastRenderedPageBreak/>
               <w:t>    public</w:t>
             </w:r>
             <w:r>
@@ -3243,8 +3506,20 @@
         <w:shd w:val="clear" w:color="auto" w:fill="FFFFFF"/>
         <w:spacing w:after="0" w:line="240" w:lineRule="auto"/>
         <w:rPr>
-          <w:rFonts w:ascii="Segoe UI" w:eastAsia="Times New Roman" w:hAnsi="Segoe UI" w:cs="Segoe UI"/>
-          <w:color w:val="212121"/>
+          <w:rFonts w:ascii="Courier New" w:eastAsia="Times New Roman" w:hAnsi="Courier New" w:cs="Courier New"/>
+          <w:color w:val="212121"/>
+          <w:sz w:val="23"/>
+        </w:rPr>
+      </w:pPr>
+    </w:p>
+    <w:p>
+      <w:pPr>
+        <w:shd w:val="clear" w:color="auto" w:fill="FFFFFF"/>
+        <w:spacing w:after="0" w:line="240" w:lineRule="auto"/>
+        <w:rPr>
+          <w:rFonts w:ascii="Open Sans" w:hAnsi="Open Sans" w:cs="Open Sans"/>
+          <w:color w:val="BA3925"/>
+          <w:spacing w:val="-2"/>
           <w:sz w:val="24"/>
           <w:szCs w:val="24"/>
         </w:rPr>
@@ -3256,7 +3531,6 @@
           <w:color w:val="212121"/>
           <w:sz w:val="23"/>
         </w:rPr>
-        <w:lastRenderedPageBreak/>
         <w:t>BeanDemo</w:t>
       </w:r>
       <w:proofErr w:type="spellEnd"/>
@@ -3267,12 +3541,40 @@
           <w:sz w:val="24"/>
           <w:szCs w:val="24"/>
         </w:rPr>
-        <w:t> class is used to load and initialize the application context.</w:t>
-      </w:r>
+        <w:t> </w:t>
+      </w:r>
+      <w:r>
+        <w:rPr>
+          <w:rFonts w:ascii="Open Sans" w:hAnsi="Open Sans" w:cs="Open Sans"/>
+          <w:color w:val="BA3925"/>
+          <w:spacing w:val="-2"/>
+          <w:sz w:val="24"/>
+          <w:szCs w:val="24"/>
+        </w:rPr>
+        <w:t>class is used to load and initialize the application context.</w:t>
+      </w:r>
+    </w:p>
+    <w:p>
+      <w:pPr>
+        <w:shd w:val="clear" w:color="auto" w:fill="FFFFFF"/>
+        <w:spacing w:after="0" w:line="240" w:lineRule="auto"/>
+        <w:rPr>
+          <w:rFonts w:ascii="Segoe UI" w:eastAsia="Times New Roman" w:hAnsi="Segoe UI" w:cs="Segoe UI"/>
+          <w:color w:val="212121"/>
+          <w:sz w:val="24"/>
+          <w:szCs w:val="24"/>
+        </w:rPr>
+      </w:pPr>
     </w:p>
     <w:tbl>
       <w:tblPr>
-        <w:tblW w:w="12000" w:type="dxa"/>
+        <w:tblW w:w="5000" w:type="pct"/>
+        <w:tblBorders>
+          <w:top w:val="single" w:sz="4" w:space="0" w:color="auto"/>
+          <w:left w:val="single" w:sz="4" w:space="0" w:color="auto"/>
+          <w:bottom w:val="single" w:sz="4" w:space="0" w:color="auto"/>
+          <w:right w:val="single" w:sz="4" w:space="0" w:color="auto"/>
+        </w:tblBorders>
         <w:tblCellMar>
           <w:left w:w="0" w:type="dxa"/>
           <w:right w:w="0" w:type="dxa"/>
@@ -3280,12 +3582,12 @@
         <w:tblLook w:val="04A0"/>
       </w:tblPr>
       <w:tblGrid>
-        <w:gridCol w:w="12000"/>
+        <w:gridCol w:w="9370"/>
       </w:tblGrid>
       <w:tr>
         <w:tc>
           <w:tcPr>
-            <w:tcW w:w="11970" w:type="dxa"/>
+            <w:tcW w:w="5000" w:type="pct"/>
             <w:vAlign w:val="center"/>
             <w:hideMark/>
           </w:tcPr>
@@ -3396,6 +3698,7 @@
               <w:rPr>
                 <w:rFonts w:ascii="Courier New" w:eastAsia="Times New Roman" w:hAnsi="Courier New" w:cs="Courier New"/>
               </w:rPr>
+              <w:lastRenderedPageBreak/>
               <w:t>import</w:t>
             </w:r>
             <w:r>
@@ -3568,7 +3871,6 @@
               <w:rPr>
                 <w:rFonts w:ascii="Courier New" w:eastAsia="Times New Roman" w:hAnsi="Courier New" w:cs="Courier New"/>
               </w:rPr>
-              <w:lastRenderedPageBreak/>
               <w:t>        </w:t>
             </w:r>
             <w:proofErr w:type="spellStart"/>
@@ -3670,13 +3972,23 @@
       </w:pPr>
       <w:r>
         <w:rPr>
-          <w:rFonts w:ascii="Segoe UI" w:eastAsia="Times New Roman" w:hAnsi="Segoe UI" w:cs="Segoe UI"/>
-          <w:color w:val="212121"/>
+          <w:rFonts w:ascii="Open Sans" w:hAnsi="Open Sans" w:cs="Open Sans"/>
+          <w:color w:val="BA3925"/>
+          <w:spacing w:val="-2"/>
           <w:sz w:val="24"/>
           <w:szCs w:val="24"/>
         </w:rPr>
         <w:lastRenderedPageBreak/>
-        <w:t>Now let’s start writing the configuration file </w:t>
+        <w:t>Now let’s start writing the configuration file</w:t>
+      </w:r>
+      <w:r>
+        <w:rPr>
+          <w:rFonts w:ascii="Segoe UI" w:eastAsia="Times New Roman" w:hAnsi="Segoe UI" w:cs="Segoe UI"/>
+          <w:color w:val="212121"/>
+          <w:sz w:val="24"/>
+          <w:szCs w:val="24"/>
+        </w:rPr>
+        <w:t> </w:t>
       </w:r>
       <w:r>
         <w:rPr>
@@ -3693,7 +4005,17 @@
           <w:sz w:val="24"/>
           <w:szCs w:val="24"/>
         </w:rPr>
-        <w:t> with variations. I will be omitting the schema declarations in below examples, to keep focus on configuration itself.</w:t>
+        <w:t> </w:t>
+      </w:r>
+      <w:r>
+        <w:rPr>
+          <w:rFonts w:ascii="Open Sans" w:hAnsi="Open Sans" w:cs="Open Sans"/>
+          <w:color w:val="BA3925"/>
+          <w:spacing w:val="-2"/>
+          <w:sz w:val="24"/>
+          <w:szCs w:val="24"/>
+        </w:rPr>
+        <w:t>with variations. I will be omitting the schema declarations in below examples, to keep focus on configuration itself.</w:t>
       </w:r>
     </w:p>
     <w:p>
@@ -3724,7 +4046,13 @@
     </w:p>
     <w:tbl>
       <w:tblPr>
-        <w:tblW w:w="10545" w:type="dxa"/>
+        <w:tblW w:w="5000" w:type="pct"/>
+        <w:tblBorders>
+          <w:top w:val="single" w:sz="4" w:space="0" w:color="auto"/>
+          <w:left w:val="single" w:sz="4" w:space="0" w:color="auto"/>
+          <w:bottom w:val="single" w:sz="4" w:space="0" w:color="auto"/>
+          <w:right w:val="single" w:sz="4" w:space="0" w:color="auto"/>
+        </w:tblBorders>
         <w:tblCellMar>
           <w:left w:w="0" w:type="dxa"/>
           <w:right w:w="0" w:type="dxa"/>
@@ -3732,12 +4060,12 @@
         <w:tblLook w:val="04A0"/>
       </w:tblPr>
       <w:tblGrid>
-        <w:gridCol w:w="10545"/>
+        <w:gridCol w:w="9370"/>
       </w:tblGrid>
       <w:tr>
         <w:tc>
           <w:tcPr>
-            <w:tcW w:w="10515" w:type="dxa"/>
+            <w:tcW w:w="5000" w:type="pct"/>
             <w:vAlign w:val="center"/>
             <w:hideMark/>
           </w:tcPr>
@@ -4089,16 +4417,18 @@
         <w:shd w:val="clear" w:color="auto" w:fill="FFFFFF"/>
         <w:spacing w:after="0" w:line="240" w:lineRule="auto"/>
         <w:rPr>
-          <w:rFonts w:ascii="Segoe UI" w:eastAsia="Times New Roman" w:hAnsi="Segoe UI" w:cs="Segoe UI"/>
-          <w:color w:val="212121"/>
+          <w:rFonts w:ascii="Open Sans" w:hAnsi="Open Sans" w:cs="Open Sans"/>
+          <w:color w:val="BA3925"/>
+          <w:spacing w:val="-2"/>
           <w:sz w:val="24"/>
           <w:szCs w:val="24"/>
         </w:rPr>
       </w:pPr>
       <w:r>
         <w:rPr>
-          <w:rFonts w:ascii="Segoe UI" w:eastAsia="Times New Roman" w:hAnsi="Segoe UI" w:cs="Segoe UI"/>
-          <w:color w:val="212121"/>
+          <w:rFonts w:ascii="Open Sans" w:hAnsi="Open Sans" w:cs="Open Sans"/>
+          <w:color w:val="BA3925"/>
+          <w:spacing w:val="-2"/>
           <w:sz w:val="24"/>
           <w:szCs w:val="24"/>
         </w:rPr>
@@ -4107,17 +4437,20 @@
       <w:proofErr w:type="spellStart"/>
       <w:r>
         <w:rPr>
-          <w:rFonts w:ascii="Courier New" w:eastAsia="Times New Roman" w:hAnsi="Courier New" w:cs="Courier New"/>
-          <w:color w:val="212121"/>
-          <w:sz w:val="23"/>
+          <w:rFonts w:ascii="Open Sans" w:hAnsi="Open Sans" w:cs="Open Sans"/>
+          <w:color w:val="BA3925"/>
+          <w:spacing w:val="-2"/>
+          <w:sz w:val="24"/>
+          <w:szCs w:val="24"/>
         </w:rPr>
         <w:t>BeanA</w:t>
       </w:r>
       <w:proofErr w:type="spellEnd"/>
       <w:r>
         <w:rPr>
-          <w:rFonts w:ascii="Segoe UI" w:eastAsia="Times New Roman" w:hAnsi="Segoe UI" w:cs="Segoe UI"/>
-          <w:color w:val="212121"/>
+          <w:rFonts w:ascii="Open Sans" w:hAnsi="Open Sans" w:cs="Open Sans"/>
+          <w:color w:val="BA3925"/>
+          <w:spacing w:val="-2"/>
           <w:sz w:val="24"/>
           <w:szCs w:val="24"/>
         </w:rPr>
@@ -4152,7 +4485,13 @@
     </w:p>
     <w:tbl>
       <w:tblPr>
-        <w:tblW w:w="10545" w:type="dxa"/>
+        <w:tblW w:w="5000" w:type="pct"/>
+        <w:tblBorders>
+          <w:top w:val="single" w:sz="4" w:space="0" w:color="auto"/>
+          <w:left w:val="single" w:sz="4" w:space="0" w:color="auto"/>
+          <w:bottom w:val="single" w:sz="4" w:space="0" w:color="auto"/>
+          <w:right w:val="single" w:sz="4" w:space="0" w:color="auto"/>
+        </w:tblBorders>
         <w:tblCellMar>
           <w:left w:w="0" w:type="dxa"/>
           <w:right w:w="0" w:type="dxa"/>
@@ -4160,12 +4499,12 @@
         <w:tblLook w:val="04A0"/>
       </w:tblPr>
       <w:tblGrid>
-        <w:gridCol w:w="10545"/>
+        <w:gridCol w:w="9370"/>
       </w:tblGrid>
       <w:tr>
         <w:tc>
           <w:tcPr>
-            <w:tcW w:w="10515" w:type="dxa"/>
+            <w:tcW w:w="5000" w:type="pct"/>
             <w:vAlign w:val="center"/>
             <w:hideMark/>
           </w:tcPr>
@@ -4723,18 +5062,20 @@
     <w:p>
       <w:pPr>
         <w:shd w:val="clear" w:color="auto" w:fill="FFFFFF"/>
-        <w:spacing w:before="150" w:after="240" w:line="240" w:lineRule="auto"/>
-        <w:rPr>
-          <w:rFonts w:ascii="Segoe UI" w:eastAsia="Times New Roman" w:hAnsi="Segoe UI" w:cs="Segoe UI"/>
-          <w:color w:val="212121"/>
+        <w:spacing w:after="0" w:line="240" w:lineRule="auto"/>
+        <w:rPr>
+          <w:rFonts w:ascii="Open Sans" w:hAnsi="Open Sans" w:cs="Open Sans"/>
+          <w:color w:val="BA3925"/>
+          <w:spacing w:val="-2"/>
           <w:sz w:val="24"/>
           <w:szCs w:val="24"/>
         </w:rPr>
       </w:pPr>
       <w:r>
         <w:rPr>
-          <w:rFonts w:ascii="Segoe UI" w:eastAsia="Times New Roman" w:hAnsi="Segoe UI" w:cs="Segoe UI"/>
-          <w:color w:val="212121"/>
+          <w:rFonts w:ascii="Open Sans" w:hAnsi="Open Sans" w:cs="Open Sans"/>
+          <w:color w:val="BA3925"/>
+          <w:spacing w:val="-2"/>
           <w:sz w:val="24"/>
           <w:szCs w:val="24"/>
         </w:rPr>
@@ -4793,7 +5134,13 @@
     </w:p>
     <w:tbl>
       <w:tblPr>
-        <w:tblW w:w="10545" w:type="dxa"/>
+        <w:tblW w:w="5000" w:type="pct"/>
+        <w:tblBorders>
+          <w:top w:val="single" w:sz="4" w:space="0" w:color="auto"/>
+          <w:left w:val="single" w:sz="4" w:space="0" w:color="auto"/>
+          <w:bottom w:val="single" w:sz="4" w:space="0" w:color="auto"/>
+          <w:right w:val="single" w:sz="4" w:space="0" w:color="auto"/>
+        </w:tblBorders>
         <w:tblCellMar>
           <w:left w:w="0" w:type="dxa"/>
           <w:right w:w="0" w:type="dxa"/>
@@ -4801,12 +5148,12 @@
         <w:tblLook w:val="04A0"/>
       </w:tblPr>
       <w:tblGrid>
-        <w:gridCol w:w="10545"/>
+        <w:gridCol w:w="9370"/>
       </w:tblGrid>
       <w:tr>
         <w:tc>
           <w:tcPr>
-            <w:tcW w:w="10515" w:type="dxa"/>
+            <w:tcW w:w="5000" w:type="pct"/>
             <w:vAlign w:val="center"/>
             <w:hideMark/>
           </w:tcPr>
@@ -4823,6 +5170,7 @@
               <w:rPr>
                 <w:rFonts w:ascii="Courier New" w:eastAsia="Times New Roman" w:hAnsi="Courier New" w:cs="Courier New"/>
               </w:rPr>
+              <w:lastRenderedPageBreak/>
               <w:t>&lt;</w:t>
             </w:r>
             <w:proofErr w:type="spellStart"/>
@@ -4898,13 +5246,22 @@
       </w:pPr>
       <w:r>
         <w:rPr>
-          <w:rFonts w:ascii="Segoe UI" w:eastAsia="Times New Roman" w:hAnsi="Segoe UI" w:cs="Segoe UI"/>
-          <w:color w:val="212121"/>
-          <w:sz w:val="24"/>
-          <w:szCs w:val="24"/>
-        </w:rPr>
-        <w:lastRenderedPageBreak/>
-        <w:t>As I told already, </w:t>
+          <w:rFonts w:ascii="Open Sans" w:hAnsi="Open Sans" w:cs="Open Sans"/>
+          <w:color w:val="BA3925"/>
+          <w:spacing w:val="-2"/>
+          <w:sz w:val="24"/>
+          <w:szCs w:val="24"/>
+        </w:rPr>
+        <w:t>As I told already,</w:t>
+      </w:r>
+      <w:r>
+        <w:rPr>
+          <w:rFonts w:ascii="Segoe UI" w:eastAsia="Times New Roman" w:hAnsi="Segoe UI" w:cs="Segoe UI"/>
+          <w:color w:val="212121"/>
+          <w:sz w:val="24"/>
+          <w:szCs w:val="24"/>
+        </w:rPr>
+        <w:t> </w:t>
       </w:r>
       <w:r>
         <w:rPr>
@@ -4939,7 +5296,17 @@
           <w:sz w:val="24"/>
           <w:szCs w:val="24"/>
         </w:rPr>
-        <w:t> activate the annotations only on beans which have already been discovered and registered. Here, we have not discovered any bean so nothing happened.</w:t>
+        <w:t> </w:t>
+      </w:r>
+      <w:r>
+        <w:rPr>
+          <w:rFonts w:ascii="Open Sans" w:hAnsi="Open Sans" w:cs="Open Sans"/>
+          <w:color w:val="BA3925"/>
+          <w:spacing w:val="-2"/>
+          <w:sz w:val="24"/>
+          <w:szCs w:val="24"/>
+        </w:rPr>
+        <w:t>activate the annotations only on beans which have already been discovered and registered. Here, we have not discovered any bean so nothing happened.</w:t>
       </w:r>
     </w:p>
     <w:p>
@@ -4994,7 +5361,13 @@
     </w:p>
     <w:tbl>
       <w:tblPr>
-        <w:tblW w:w="10545" w:type="dxa"/>
+        <w:tblW w:w="5000" w:type="pct"/>
+        <w:tblBorders>
+          <w:top w:val="single" w:sz="4" w:space="0" w:color="auto"/>
+          <w:left w:val="single" w:sz="4" w:space="0" w:color="auto"/>
+          <w:bottom w:val="single" w:sz="4" w:space="0" w:color="auto"/>
+          <w:right w:val="single" w:sz="4" w:space="0" w:color="auto"/>
+        </w:tblBorders>
         <w:tblCellMar>
           <w:left w:w="0" w:type="dxa"/>
           <w:right w:w="0" w:type="dxa"/>
@@ -5002,12 +5375,12 @@
         <w:tblLook w:val="04A0"/>
       </w:tblPr>
       <w:tblGrid>
-        <w:gridCol w:w="10545"/>
+        <w:gridCol w:w="9370"/>
       </w:tblGrid>
       <w:tr>
         <w:tc>
           <w:tcPr>
-            <w:tcW w:w="10515" w:type="dxa"/>
+            <w:tcW w:w="5000" w:type="pct"/>
             <w:vAlign w:val="center"/>
             <w:hideMark/>
           </w:tcPr>
@@ -5445,20 +5818,50 @@
         <w:shd w:val="clear" w:color="auto" w:fill="FFFFFF"/>
         <w:spacing w:after="0" w:line="240" w:lineRule="auto"/>
         <w:rPr>
-          <w:rFonts w:ascii="Segoe UI" w:eastAsia="Times New Roman" w:hAnsi="Segoe UI" w:cs="Segoe UI"/>
-          <w:color w:val="212121"/>
+          <w:rFonts w:ascii="Open Sans" w:hAnsi="Open Sans" w:cs="Open Sans"/>
+          <w:color w:val="BA3925"/>
+          <w:spacing w:val="-2"/>
           <w:sz w:val="24"/>
           <w:szCs w:val="24"/>
         </w:rPr>
       </w:pPr>
       <w:r>
         <w:rPr>
-          <w:rFonts w:ascii="Segoe UI" w:eastAsia="Times New Roman" w:hAnsi="Segoe UI" w:cs="Segoe UI"/>
-          <w:color w:val="212121"/>
-          <w:sz w:val="24"/>
-          <w:szCs w:val="24"/>
-        </w:rPr>
-        <w:t>In above configuration, we have discovered the beans using &lt;bean&gt; tags. Now when we use </w:t>
+          <w:rFonts w:ascii="Open Sans" w:hAnsi="Open Sans" w:cs="Open Sans"/>
+          <w:color w:val="BA3925"/>
+          <w:spacing w:val="-2"/>
+          <w:sz w:val="24"/>
+          <w:szCs w:val="24"/>
+        </w:rPr>
+        <w:t>In above configuration, we have discovered the beans using</w:t>
+      </w:r>
+      <w:r>
+        <w:rPr>
+          <w:rFonts w:ascii="Segoe UI" w:eastAsia="Times New Roman" w:hAnsi="Segoe UI" w:cs="Segoe UI"/>
+          <w:color w:val="212121"/>
+          <w:sz w:val="24"/>
+          <w:szCs w:val="24"/>
+        </w:rPr>
+        <w:t xml:space="preserve"> </w:t>
+      </w:r>
+      <w:r>
+        <w:rPr>
+          <w:rFonts w:ascii="Open Sans" w:hAnsi="Open Sans" w:cs="Open Sans"/>
+          <w:color w:val="BA3925"/>
+          <w:spacing w:val="-2"/>
+          <w:sz w:val="24"/>
+          <w:szCs w:val="24"/>
+        </w:rPr>
+        <w:t>&lt;bean&gt; tags. Now when we use</w:t>
+      </w:r>
+      <w:r>
+        <w:rPr>
+          <w:rFonts w:ascii="Segoe UI" w:eastAsia="Times New Roman" w:hAnsi="Segoe UI" w:cs="Segoe UI"/>
+          <w:color w:val="212121"/>
+          <w:sz w:val="24"/>
+          <w:szCs w:val="24"/>
+        </w:rPr>
+        <w:t> </w:t>
       </w:r>
       <w:r>
         <w:rPr>
@@ -5493,7 +5896,26 @@
           <w:sz w:val="24"/>
           <w:szCs w:val="24"/>
         </w:rPr>
-        <w:t>, it simply activates </w:t>
+        <w:t xml:space="preserve">, </w:t>
+      </w:r>
+      <w:r>
+        <w:rPr>
+          <w:rFonts w:ascii="Open Sans" w:hAnsi="Open Sans" w:cs="Open Sans"/>
+          <w:color w:val="BA3925"/>
+          <w:spacing w:val="-2"/>
+          <w:sz w:val="24"/>
+          <w:szCs w:val="24"/>
+        </w:rPr>
+        <w:t>it simply activates</w:t>
+      </w:r>
+      <w:r>
+        <w:rPr>
+          <w:rFonts w:ascii="Segoe UI" w:eastAsia="Times New Roman" w:hAnsi="Segoe UI" w:cs="Segoe UI"/>
+          <w:color w:val="212121"/>
+          <w:sz w:val="24"/>
+          <w:szCs w:val="24"/>
+        </w:rPr>
+        <w:t> </w:t>
       </w:r>
       <w:r>
         <w:rPr>
@@ -5520,7 +5942,26 @@
           <w:sz w:val="24"/>
           <w:szCs w:val="24"/>
         </w:rPr>
-        <w:t> annotation and bean injection inside </w:t>
+        <w:t> </w:t>
+      </w:r>
+      <w:r>
+        <w:rPr>
+          <w:rFonts w:ascii="Open Sans" w:hAnsi="Open Sans" w:cs="Open Sans"/>
+          <w:color w:val="BA3925"/>
+          <w:spacing w:val="-2"/>
+          <w:sz w:val="24"/>
+          <w:szCs w:val="24"/>
+        </w:rPr>
+        <w:t>annotation and bean injection inside</w:t>
+      </w:r>
+      <w:r>
+        <w:rPr>
+          <w:rFonts w:ascii="Segoe UI" w:eastAsia="Times New Roman" w:hAnsi="Segoe UI" w:cs="Segoe UI"/>
+          <w:color w:val="212121"/>
+          <w:sz w:val="24"/>
+          <w:szCs w:val="24"/>
+        </w:rPr>
+        <w:t> </w:t>
       </w:r>
       <w:proofErr w:type="spellStart"/>
       <w:r>
@@ -5539,7 +5980,17 @@
           <w:sz w:val="24"/>
           <w:szCs w:val="24"/>
         </w:rPr>
-        <w:t> happens.</w:t>
+        <w:t> </w:t>
+      </w:r>
+      <w:r>
+        <w:rPr>
+          <w:rFonts w:ascii="Open Sans" w:hAnsi="Open Sans" w:cs="Open Sans"/>
+          <w:color w:val="BA3925"/>
+          <w:spacing w:val="-2"/>
+          <w:sz w:val="24"/>
+          <w:szCs w:val="24"/>
+        </w:rPr>
+        <w:t>happens.</w:t>
       </w:r>
     </w:p>
     <w:p>
@@ -5594,7 +6045,13 @@
     </w:p>
     <w:tbl>
       <w:tblPr>
-        <w:tblW w:w="10545" w:type="dxa"/>
+        <w:tblW w:w="5000" w:type="pct"/>
+        <w:tblBorders>
+          <w:top w:val="single" w:sz="4" w:space="0" w:color="auto"/>
+          <w:left w:val="single" w:sz="4" w:space="0" w:color="auto"/>
+          <w:bottom w:val="single" w:sz="4" w:space="0" w:color="auto"/>
+          <w:right w:val="single" w:sz="4" w:space="0" w:color="auto"/>
+        </w:tblBorders>
         <w:tblCellMar>
           <w:left w:w="0" w:type="dxa"/>
           <w:right w:w="0" w:type="dxa"/>
@@ -5602,12 +6059,12 @@
         <w:tblLook w:val="04A0"/>
       </w:tblPr>
       <w:tblGrid>
-        <w:gridCol w:w="10545"/>
+        <w:gridCol w:w="9370"/>
       </w:tblGrid>
       <w:tr>
         <w:tc>
           <w:tcPr>
-            <w:tcW w:w="10515" w:type="dxa"/>
+            <w:tcW w:w="5000" w:type="pct"/>
             <w:vAlign w:val="center"/>
             <w:hideMark/>
           </w:tcPr>
@@ -5991,7 +6448,13 @@
     </w:p>
     <w:tbl>
       <w:tblPr>
-        <w:tblW w:w="10545" w:type="dxa"/>
+        <w:tblW w:w="5000" w:type="pct"/>
+        <w:tblBorders>
+          <w:top w:val="single" w:sz="4" w:space="0" w:color="auto"/>
+          <w:left w:val="single" w:sz="4" w:space="0" w:color="auto"/>
+          <w:bottom w:val="single" w:sz="4" w:space="0" w:color="auto"/>
+          <w:right w:val="single" w:sz="4" w:space="0" w:color="auto"/>
+        </w:tblBorders>
         <w:tblCellMar>
           <w:left w:w="0" w:type="dxa"/>
           <w:right w:w="0" w:type="dxa"/>
@@ -5999,12 +6462,12 @@
         <w:tblLook w:val="04A0"/>
       </w:tblPr>
       <w:tblGrid>
-        <w:gridCol w:w="10545"/>
+        <w:gridCol w:w="9370"/>
       </w:tblGrid>
       <w:tr>
         <w:tc>
           <w:tcPr>
-            <w:tcW w:w="10515" w:type="dxa"/>
+            <w:tcW w:w="5000" w:type="pct"/>
             <w:vAlign w:val="center"/>
             <w:hideMark/>
           </w:tcPr>
@@ -6131,6 +6594,7 @@
               <w:rPr>
                 <w:rFonts w:ascii="Courier New" w:eastAsia="Times New Roman" w:hAnsi="Courier New" w:cs="Courier New"/>
               </w:rPr>
+              <w:lastRenderedPageBreak/>
               <w:t>&lt;bean</w:t>
             </w:r>
             <w:r>
@@ -6365,7 +6829,6 @@
               <w:rPr>
                 <w:rFonts w:ascii="Courier New" w:eastAsia="Times New Roman" w:hAnsi="Courier New" w:cs="Courier New"/>
               </w:rPr>
-              <w:lastRenderedPageBreak/>
               <w:t>Output:</w:t>
             </w:r>
           </w:p>
@@ -6510,6 +6973,13 @@
     </w:tbl>
     <w:p>
       <w:pPr>
+        <w:rPr>
+          <w:rFonts w:eastAsia="Times New Roman"/>
+        </w:rPr>
+      </w:pPr>
+    </w:p>
+    <w:p>
+      <w:pPr>
         <w:shd w:val="clear" w:color="auto" w:fill="E1F4FC"/>
         <w:spacing w:line="240" w:lineRule="auto"/>
         <w:rPr>
@@ -6526,7 +6996,6 @@
           <w:sz w:val="24"/>
           <w:szCs w:val="24"/>
         </w:rPr>
-        <w:lastRenderedPageBreak/>
         <w:t>Strange !! With above configuration we are discovering beans two times and activating annotations two times as well. But output got printed one time only. Why? Because spring is intelligent enough to register any configuration processing only once if it is registered multiple tiles using same or different ways. Cool !!</w:t>
       </w:r>
     </w:p>

</xml_diff>